<commit_message>
fixed tiny little inconsistencies
6.3 has a tab between it and Use Case
</commit_message>
<xml_diff>
--- a/docs/project plan/Group Project - Project Plan.docx
+++ b/docs/project plan/Group Project - Project Plan.docx
@@ -165,6 +165,7 @@
                                       <w:dataBinding w:prefixMappings="xmlns:ns0='http://schemas.openxmlformats.org/officeDocument/2006/extended-properties' " w:xpath="/ns0:Properties[1]/ns0:Company[1]" w:storeItemID="{6668398D-A668-4E3E-A5EB-62B293D839F1}"/>
                                       <w:text/>
                                     </w:sdtPr>
+                                    <w:sdtEndPr/>
                                     <w:sdtContent>
                                       <w:r>
                                         <w:rPr>
@@ -194,6 +195,7 @@
                                       <w:dataBinding w:prefixMappings="xmlns:ns0='http://schemas.microsoft.com/office/2006/coverPageProps' " w:xpath="/ns0:CoverPageProperties[1]/ns0:CompanyAddress[1]" w:storeItemID="{55AF091B-3C7A-41E3-B477-F2FDAA23CFDA}"/>
                                       <w:text/>
                                     </w:sdtPr>
+                                    <w:sdtEndPr/>
                                     <w:sdtContent>
                                       <w:r>
                                         <w:rPr>
@@ -288,6 +290,7 @@
                                     <w:dataBinding w:prefixMappings="xmlns:ns0='http://purl.org/dc/elements/1.1/' xmlns:ns1='http://schemas.openxmlformats.org/package/2006/metadata/core-properties' " w:xpath="/ns1:coreProperties[1]/ns0:title[1]" w:storeItemID="{6C3C8BC8-F283-45AE-878A-BAB7291924A1}"/>
                                     <w:text/>
                                   </w:sdtPr>
+                                  <w:sdtEndPr/>
                                   <w:sdtContent>
                                     <w:p>
                                       <w:pPr>
@@ -328,6 +331,7 @@
                                     <w:dataBinding w:prefixMappings="xmlns:ns0='http://purl.org/dc/elements/1.1/' xmlns:ns1='http://schemas.openxmlformats.org/package/2006/metadata/core-properties' " w:xpath="/ns1:coreProperties[1]/ns0:subject[1]" w:storeItemID="{6C3C8BC8-F283-45AE-878A-BAB7291924A1}"/>
                                     <w:text/>
                                   </w:sdtPr>
+                                  <w:sdtEndPr/>
                                   <w:sdtContent>
                                     <w:p>
                                       <w:pPr>
@@ -347,7 +351,16 @@
                                           <w:sz w:val="36"/>
                                           <w:szCs w:val="36"/>
                                         </w:rPr>
-                                        <w:t>CS22110 Group Project</w:t>
+                                        <w:t>CS2212</w:t>
+                                      </w:r>
+                                      <w:r>
+                                        <w:rPr>
+                                          <w:caps/>
+                                          <w:color w:val="44546A" w:themeColor="text2"/>
+                                          <w:sz w:val="36"/>
+                                          <w:szCs w:val="36"/>
+                                        </w:rPr>
+                                        <w:t>0 Group Project</w:t>
                                       </w:r>
                                     </w:p>
                                   </w:sdtContent>
@@ -417,6 +430,7 @@
                                 <w:dataBinding w:prefixMappings="xmlns:ns0='http://schemas.openxmlformats.org/officeDocument/2006/extended-properties' " w:xpath="/ns0:Properties[1]/ns0:Company[1]" w:storeItemID="{6668398D-A668-4E3E-A5EB-62B293D839F1}"/>
                                 <w:text/>
                               </w:sdtPr>
+                              <w:sdtEndPr/>
                               <w:sdtContent>
                                 <w:r>
                                   <w:rPr>
@@ -446,6 +460,7 @@
                                 <w:dataBinding w:prefixMappings="xmlns:ns0='http://schemas.microsoft.com/office/2006/coverPageProps' " w:xpath="/ns0:CoverPageProperties[1]/ns0:CompanyAddress[1]" w:storeItemID="{55AF091B-3C7A-41E3-B477-F2FDAA23CFDA}"/>
                                 <w:text/>
                               </w:sdtPr>
+                              <w:sdtEndPr/>
                               <w:sdtContent>
                                 <w:r>
                                   <w:rPr>
@@ -508,6 +523,7 @@
                               <w:dataBinding w:prefixMappings="xmlns:ns0='http://purl.org/dc/elements/1.1/' xmlns:ns1='http://schemas.openxmlformats.org/package/2006/metadata/core-properties' " w:xpath="/ns1:coreProperties[1]/ns0:title[1]" w:storeItemID="{6C3C8BC8-F283-45AE-878A-BAB7291924A1}"/>
                               <w:text/>
                             </w:sdtPr>
+                            <w:sdtEndPr/>
                             <w:sdtContent>
                               <w:p>
                                 <w:pPr>
@@ -548,6 +564,7 @@
                               <w:dataBinding w:prefixMappings="xmlns:ns0='http://purl.org/dc/elements/1.1/' xmlns:ns1='http://schemas.openxmlformats.org/package/2006/metadata/core-properties' " w:xpath="/ns1:coreProperties[1]/ns0:subject[1]" w:storeItemID="{6C3C8BC8-F283-45AE-878A-BAB7291924A1}"/>
                               <w:text/>
                             </w:sdtPr>
+                            <w:sdtEndPr/>
                             <w:sdtContent>
                               <w:p>
                                 <w:pPr>
@@ -567,7 +584,16 @@
                                     <w:sz w:val="36"/>
                                     <w:szCs w:val="36"/>
                                   </w:rPr>
-                                  <w:t>CS22110 Group Project</w:t>
+                                  <w:t>CS2212</w:t>
+                                </w:r>
+                                <w:r>
+                                  <w:rPr>
+                                    <w:caps/>
+                                    <w:color w:val="44546A" w:themeColor="text2"/>
+                                    <w:sz w:val="36"/>
+                                    <w:szCs w:val="36"/>
+                                  </w:rPr>
+                                  <w:t>0 Group Project</w:t>
                                 </w:r>
                               </w:p>
                             </w:sdtContent>
@@ -606,6 +632,12 @@
     </w:sdt>
     <w:sdt>
       <w:sdtPr>
+        <w:rPr>
+          <w:rFonts w:asciiTheme="minorHAnsi" w:eastAsiaTheme="minorEastAsia" w:hAnsiTheme="minorHAnsi" w:cstheme="minorBidi"/>
+          <w:color w:val="auto"/>
+          <w:sz w:val="22"/>
+          <w:szCs w:val="22"/>
+        </w:rPr>
         <w:id w:val="1947814834"/>
         <w:docPartObj>
           <w:docPartGallery w:val="Table of Contents"/>
@@ -614,13 +646,9 @@
       </w:sdtPr>
       <w:sdtEndPr>
         <w:rPr>
-          <w:rFonts w:asciiTheme="minorHAnsi" w:eastAsiaTheme="minorEastAsia" w:hAnsiTheme="minorHAnsi" w:cstheme="minorBidi"/>
           <w:b/>
           <w:bCs/>
           <w:noProof/>
-          <w:color w:val="auto"/>
-          <w:sz w:val="22"/>
-          <w:szCs w:val="22"/>
         </w:rPr>
       </w:sdtEndPr>
       <w:sdtContent>
@@ -1191,7 +1219,7 @@
                 <w:noProof/>
                 <w:webHidden/>
               </w:rPr>
-              <w:t>5</w:t>
+              <w:t>4</w:t>
             </w:r>
             <w:r>
               <w:rPr>
@@ -1261,7 +1289,7 @@
                 <w:noProof/>
                 <w:webHidden/>
               </w:rPr>
-              <w:t>5</w:t>
+              <w:t>4</w:t>
             </w:r>
             <w:r>
               <w:rPr>
@@ -1331,7 +1359,7 @@
                 <w:noProof/>
                 <w:webHidden/>
               </w:rPr>
-              <w:t>6</w:t>
+              <w:t>5</w:t>
             </w:r>
             <w:r>
               <w:rPr>
@@ -1401,7 +1429,7 @@
                 <w:noProof/>
                 <w:webHidden/>
               </w:rPr>
-              <w:t>6</w:t>
+              <w:t>5</w:t>
             </w:r>
             <w:r>
               <w:rPr>
@@ -1472,7 +1500,7 @@
                 <w:noProof/>
                 <w:webHidden/>
               </w:rPr>
-              <w:t>6</w:t>
+              <w:t>5</w:t>
             </w:r>
             <w:r>
               <w:rPr>
@@ -1517,7 +1545,15 @@
                 <w:noProof/>
                 <w:shd w:val="clear" w:color="auto" w:fill="FFFFFF"/>
               </w:rPr>
-              <w:t>User interface design</w:t>
+              <w:t>U</w:t>
+            </w:r>
+            <w:r>
+              <w:rPr>
+                <w:rStyle w:val="Hyperlink"/>
+                <w:noProof/>
+                <w:shd w:val="clear" w:color="auto" w:fill="FFFFFF"/>
+              </w:rPr>
+              <w:t>ser interface design</w:t>
             </w:r>
             <w:r>
               <w:rPr>
@@ -1558,7 +1594,7 @@
                 <w:noProof/>
                 <w:webHidden/>
               </w:rPr>
-              <w:t>7</w:t>
+              <w:t>6</w:t>
             </w:r>
             <w:r>
               <w:rPr>
@@ -1636,7 +1672,7 @@
                 <w:noProof/>
                 <w:webHidden/>
               </w:rPr>
-              <w:t>7</w:t>
+              <w:t>6</w:t>
             </w:r>
             <w:r>
               <w:rPr>
@@ -1713,7 +1749,7 @@
                 <w:noProof/>
                 <w:webHidden/>
               </w:rPr>
-              <w:t>12</w:t>
+              <w:t>11</w:t>
             </w:r>
             <w:r>
               <w:rPr>
@@ -1783,7 +1819,7 @@
                 <w:noProof/>
                 <w:webHidden/>
               </w:rPr>
-              <w:t>16</w:t>
+              <w:t>15</w:t>
             </w:r>
             <w:r>
               <w:rPr>
@@ -1852,7 +1888,7 @@
                 <w:noProof/>
                 <w:webHidden/>
               </w:rPr>
-              <w:t>16</w:t>
+              <w:t>15</w:t>
             </w:r>
             <w:r>
               <w:rPr>
@@ -1921,7 +1957,7 @@
                 <w:noProof/>
                 <w:webHidden/>
               </w:rPr>
-              <w:t>17</w:t>
+              <w:t>16</w:t>
             </w:r>
             <w:r>
               <w:rPr>
@@ -1964,7 +2000,21 @@
                 <w:rStyle w:val="Hyperlink"/>
                 <w:noProof/>
               </w:rPr>
-              <w:t>Code Risks</w:t>
+              <w:t>Code</w:t>
+            </w:r>
+            <w:r>
+              <w:rPr>
+                <w:rStyle w:val="Hyperlink"/>
+                <w:noProof/>
+              </w:rPr>
+              <w:t xml:space="preserve"> </w:t>
+            </w:r>
+            <w:r>
+              <w:rPr>
+                <w:rStyle w:val="Hyperlink"/>
+                <w:noProof/>
+              </w:rPr>
+              <w:t>Risks</w:t>
             </w:r>
             <w:r>
               <w:rPr>
@@ -2005,7 +2055,7 @@
                 <w:noProof/>
                 <w:webHidden/>
               </w:rPr>
-              <w:t>17</w:t>
+              <w:t>16</w:t>
             </w:r>
             <w:r>
               <w:rPr>
@@ -2074,7 +2124,7 @@
                 <w:noProof/>
                 <w:webHidden/>
               </w:rPr>
-              <w:t>18</w:t>
+              <w:t>17</w:t>
             </w:r>
             <w:r>
               <w:rPr>
@@ -2143,7 +2193,7 @@
                 <w:noProof/>
                 <w:webHidden/>
               </w:rPr>
-              <w:t>18</w:t>
+              <w:t>17</w:t>
             </w:r>
             <w:r>
               <w:rPr>
@@ -3034,12 +3084,6 @@
         <w:gridCol w:w="1427"/>
       </w:tblGrid>
       <w:tr>
-        <w:tblPrEx>
-          <w:tblCellMar>
-            <w:top w:w="0" w:type="dxa"/>
-            <w:bottom w:w="0" w:type="dxa"/>
-          </w:tblCellMar>
-        </w:tblPrEx>
         <w:trPr>
           <w:trHeight w:val="326"/>
         </w:trPr>
@@ -3156,12 +3200,6 @@
         </w:tc>
       </w:tr>
       <w:tr>
-        <w:tblPrEx>
-          <w:tblCellMar>
-            <w:top w:w="0" w:type="dxa"/>
-            <w:bottom w:w="0" w:type="dxa"/>
-          </w:tblCellMar>
-        </w:tblPrEx>
         <w:trPr>
           <w:trHeight w:val="627"/>
         </w:trPr>
@@ -3275,12 +3313,6 @@
         </w:tc>
       </w:tr>
       <w:tr>
-        <w:tblPrEx>
-          <w:tblCellMar>
-            <w:top w:w="0" w:type="dxa"/>
-            <w:bottom w:w="0" w:type="dxa"/>
-          </w:tblCellMar>
-        </w:tblPrEx>
         <w:trPr>
           <w:trHeight w:val="627"/>
         </w:trPr>
@@ -3394,12 +3426,6 @@
         </w:tc>
       </w:tr>
       <w:tr>
-        <w:tblPrEx>
-          <w:tblCellMar>
-            <w:top w:w="0" w:type="dxa"/>
-            <w:bottom w:w="0" w:type="dxa"/>
-          </w:tblCellMar>
-        </w:tblPrEx>
         <w:trPr>
           <w:trHeight w:val="627"/>
         </w:trPr>
@@ -3531,12 +3557,6 @@
         </w:tc>
       </w:tr>
       <w:tr>
-        <w:tblPrEx>
-          <w:tblCellMar>
-            <w:top w:w="0" w:type="dxa"/>
-            <w:bottom w:w="0" w:type="dxa"/>
-          </w:tblCellMar>
-        </w:tblPrEx>
         <w:trPr>
           <w:trHeight w:val="627"/>
         </w:trPr>
@@ -3650,12 +3670,6 @@
         </w:tc>
       </w:tr>
       <w:tr>
-        <w:tblPrEx>
-          <w:tblCellMar>
-            <w:top w:w="0" w:type="dxa"/>
-            <w:bottom w:w="0" w:type="dxa"/>
-          </w:tblCellMar>
-        </w:tblPrEx>
         <w:trPr>
           <w:trHeight w:val="652"/>
         </w:trPr>
@@ -3769,12 +3783,6 @@
         </w:tc>
       </w:tr>
       <w:tr>
-        <w:tblPrEx>
-          <w:tblCellMar>
-            <w:top w:w="0" w:type="dxa"/>
-            <w:bottom w:w="0" w:type="dxa"/>
-          </w:tblCellMar>
-        </w:tblPrEx>
         <w:trPr>
           <w:trHeight w:val="627"/>
         </w:trPr>
@@ -3888,12 +3896,6 @@
         </w:tc>
       </w:tr>
       <w:tr>
-        <w:tblPrEx>
-          <w:tblCellMar>
-            <w:top w:w="0" w:type="dxa"/>
-            <w:bottom w:w="0" w:type="dxa"/>
-          </w:tblCellMar>
-        </w:tblPrEx>
         <w:trPr>
           <w:trHeight w:val="954"/>
         </w:trPr>
@@ -4007,12 +4009,6 @@
         </w:tc>
       </w:tr>
       <w:tr>
-        <w:tblPrEx>
-          <w:tblCellMar>
-            <w:top w:w="0" w:type="dxa"/>
-            <w:bottom w:w="0" w:type="dxa"/>
-          </w:tblCellMar>
-        </w:tblPrEx>
         <w:trPr>
           <w:trHeight w:val="627"/>
         </w:trPr>
@@ -4126,12 +4122,6 @@
         </w:tc>
       </w:tr>
       <w:tr>
-        <w:tblPrEx>
-          <w:tblCellMar>
-            <w:top w:w="0" w:type="dxa"/>
-            <w:bottom w:w="0" w:type="dxa"/>
-          </w:tblCellMar>
-        </w:tblPrEx>
         <w:trPr>
           <w:trHeight w:val="627"/>
         </w:trPr>
@@ -4245,12 +4235,6 @@
         </w:tc>
       </w:tr>
       <w:tr>
-        <w:tblPrEx>
-          <w:tblCellMar>
-            <w:top w:w="0" w:type="dxa"/>
-            <w:bottom w:w="0" w:type="dxa"/>
-          </w:tblCellMar>
-        </w:tblPrEx>
         <w:trPr>
           <w:trHeight w:val="954"/>
         </w:trPr>
@@ -4433,12 +4417,6 @@
         <w:gridCol w:w="1417"/>
       </w:tblGrid>
       <w:tr>
-        <w:tblPrEx>
-          <w:tblCellMar>
-            <w:top w:w="0" w:type="dxa"/>
-            <w:bottom w:w="0" w:type="dxa"/>
-          </w:tblCellMar>
-        </w:tblPrEx>
         <w:trPr>
           <w:trHeight w:val="444"/>
         </w:trPr>
@@ -4556,12 +4534,6 @@
         </w:tc>
       </w:tr>
       <w:tr>
-        <w:tblPrEx>
-          <w:tblCellMar>
-            <w:top w:w="0" w:type="dxa"/>
-            <w:bottom w:w="0" w:type="dxa"/>
-          </w:tblCellMar>
-        </w:tblPrEx>
         <w:trPr>
           <w:trHeight w:val="853"/>
         </w:trPr>
@@ -4686,12 +4658,6 @@
         </w:tc>
       </w:tr>
       <w:tr>
-        <w:tblPrEx>
-          <w:tblCellMar>
-            <w:top w:w="0" w:type="dxa"/>
-            <w:bottom w:w="0" w:type="dxa"/>
-          </w:tblCellMar>
-        </w:tblPrEx>
         <w:trPr>
           <w:trHeight w:val="853"/>
         </w:trPr>
@@ -4805,12 +4771,6 @@
         </w:tc>
       </w:tr>
       <w:tr>
-        <w:tblPrEx>
-          <w:tblCellMar>
-            <w:top w:w="0" w:type="dxa"/>
-            <w:bottom w:w="0" w:type="dxa"/>
-          </w:tblCellMar>
-        </w:tblPrEx>
         <w:trPr>
           <w:trHeight w:val="444"/>
         </w:trPr>
@@ -4924,12 +4884,6 @@
         </w:tc>
       </w:tr>
       <w:tr>
-        <w:tblPrEx>
-          <w:tblCellMar>
-            <w:top w:w="0" w:type="dxa"/>
-            <w:bottom w:w="0" w:type="dxa"/>
-          </w:tblCellMar>
-        </w:tblPrEx>
         <w:trPr>
           <w:trHeight w:val="853"/>
         </w:trPr>
@@ -5352,8 +5306,9 @@
       <w:r>
         <w:rPr>
           <w:rFonts w:ascii="Calibri Light" w:eastAsia="Verdana" w:hAnsi="Calibri Light" w:cs="Verdana"/>
+          <w:noProof/>
           <w:color w:val="000000"/>
-          <w:lang w:eastAsia="zh-CN" w:bidi="ta-IN"/>
+          <w:lang w:eastAsia="en-GB"/>
         </w:rPr>
         <w:lastRenderedPageBreak/>
         <w:drawing>
@@ -5410,8 +5365,9 @@
       <w:r>
         <w:rPr>
           <w:rFonts w:ascii="Calibri Light" w:eastAsia="Verdana" w:hAnsi="Calibri Light" w:cs="Verdana"/>
+          <w:noProof/>
           <w:color w:val="000000"/>
-          <w:lang w:eastAsia="zh-CN" w:bidi="ta-IN"/>
+          <w:lang w:eastAsia="en-GB"/>
         </w:rPr>
         <w:drawing>
           <wp:anchor distT="0" distB="0" distL="114300" distR="114300" simplePos="0" relativeHeight="251664384" behindDoc="0" locked="0" layoutInCell="1" allowOverlap="1" wp14:anchorId="5332C5C7" wp14:editId="5DDA51F6">
@@ -5534,8 +5490,6 @@
         </w:rPr>
         <w:t>If the GPS is disabled then the design on the right should be shown with a drop down list of all possible nature reserves. Pressing start will bring up the “Blank Record Page”.</w:t>
       </w:r>
-      <w:bookmarkStart w:id="14" w:name="_GoBack"/>
-      <w:bookmarkEnd w:id="14"/>
     </w:p>
     <w:p>
       <w:pPr>
@@ -5559,8 +5513,9 @@
       <w:r>
         <w:rPr>
           <w:rFonts w:ascii="Calibri Light" w:eastAsia="Verdana" w:hAnsi="Calibri Light" w:cs="Verdana"/>
+          <w:noProof/>
           <w:color w:val="000000"/>
-          <w:lang w:eastAsia="zh-CN" w:bidi="ta-IN"/>
+          <w:lang w:eastAsia="en-GB"/>
         </w:rPr>
         <w:drawing>
           <wp:anchor distT="0" distB="0" distL="114300" distR="114300" simplePos="0" relativeHeight="251670528" behindDoc="0" locked="0" layoutInCell="1" allowOverlap="1" wp14:anchorId="1B872F13" wp14:editId="2C25A42D">
@@ -5706,8 +5661,9 @@
       <w:r>
         <w:rPr>
           <w:rFonts w:ascii="Calibri Light" w:eastAsia="Verdana" w:hAnsi="Calibri Light" w:cs="Verdana"/>
+          <w:noProof/>
           <w:color w:val="000000"/>
-          <w:lang w:eastAsia="zh-CN" w:bidi="ta-IN"/>
+          <w:lang w:eastAsia="en-GB"/>
         </w:rPr>
         <w:lastRenderedPageBreak/>
         <w:drawing>
@@ -5871,7 +5827,8 @@
       <w:r>
         <w:rPr>
           <w:rFonts w:eastAsia="Verdana"/>
-          <w:lang w:eastAsia="zh-CN" w:bidi="ta-IN"/>
+          <w:noProof/>
+          <w:lang w:eastAsia="en-GB"/>
         </w:rPr>
         <w:drawing>
           <wp:anchor distT="0" distB="0" distL="114300" distR="114300" simplePos="0" relativeHeight="251661312" behindDoc="0" locked="0" layoutInCell="1" allowOverlap="1" wp14:anchorId="53742D79" wp14:editId="2B014B82">
@@ -6208,7 +6165,8 @@
       <w:r>
         <w:rPr>
           <w:rFonts w:eastAsia="Verdana"/>
-          <w:lang w:eastAsia="zh-CN" w:bidi="ta-IN"/>
+          <w:noProof/>
+          <w:lang w:eastAsia="en-GB"/>
         </w:rPr>
         <w:drawing>
           <wp:anchor distT="0" distB="0" distL="114300" distR="114300" simplePos="0" relativeHeight="251663360" behindDoc="0" locked="0" layoutInCell="1" allowOverlap="1" wp14:anchorId="6277C9EE" wp14:editId="288A9644">
@@ -6656,7 +6614,7 @@
       <w:pPr>
         <w:pStyle w:val="Heading2"/>
       </w:pPr>
-      <w:bookmarkStart w:id="15" w:name="_Toc402467558"/>
+      <w:bookmarkStart w:id="14" w:name="_Toc402467558"/>
       <w:r>
         <w:rPr>
           <w:shd w:val="clear" w:color="auto" w:fill="FFFFFF"/>
@@ -6672,7 +6630,7 @@
       <w:r>
         <w:t>RPSR view)</w:t>
       </w:r>
-      <w:bookmarkEnd w:id="15"/>
+      <w:bookmarkEnd w:id="14"/>
     </w:p>
     <w:p>
       <w:pPr>
@@ -7086,7 +7044,9 @@
       <w:r>
         <w:rPr>
           <w:rFonts w:asciiTheme="majorHAnsi" w:hAnsiTheme="majorHAnsi"/>
+          <w:noProof/>
           <w:sz w:val="24"/>
+          <w:lang w:eastAsia="en-GB"/>
         </w:rPr>
         <w:lastRenderedPageBreak/>
         <w:drawing>
@@ -7244,7 +7204,9 @@
       <w:r>
         <w:rPr>
           <w:rFonts w:asciiTheme="majorHAnsi" w:hAnsiTheme="majorHAnsi"/>
+          <w:noProof/>
           <w:sz w:val="24"/>
+          <w:lang w:eastAsia="en-GB"/>
         </w:rPr>
         <w:drawing>
           <wp:anchor distT="0" distB="0" distL="114300" distR="114300" simplePos="0" relativeHeight="251678720" behindDoc="0" locked="0" layoutInCell="1" allowOverlap="1" wp14:anchorId="4D3D5F0D" wp14:editId="46745D59">
@@ -7605,7 +7567,7 @@
           <w:shd w:val="clear" w:color="auto" w:fill="FFFFFF"/>
         </w:rPr>
       </w:pPr>
-      <w:bookmarkStart w:id="16" w:name="_Toc402467559"/>
+      <w:bookmarkStart w:id="15" w:name="_Toc402467559"/>
       <w:r>
         <w:rPr>
           <w:shd w:val="clear" w:color="auto" w:fill="FFFFFF"/>
@@ -7619,20 +7581,20 @@
         </w:rPr>
         <w:t>Risk analysis</w:t>
       </w:r>
+      <w:bookmarkEnd w:id="15"/>
+    </w:p>
+    <w:p>
+      <w:pPr>
+        <w:pStyle w:val="Heading2"/>
+      </w:pPr>
+      <w:bookmarkStart w:id="16" w:name="_Toc402467560"/>
+      <w:r>
+        <w:t xml:space="preserve">6.1 </w:t>
+      </w:r>
+      <w:r>
+        <w:t>Personnel risks</w:t>
+      </w:r>
       <w:bookmarkEnd w:id="16"/>
-    </w:p>
-    <w:p>
-      <w:pPr>
-        <w:pStyle w:val="Heading2"/>
-      </w:pPr>
-      <w:bookmarkStart w:id="17" w:name="_Toc402467560"/>
-      <w:r>
-        <w:t xml:space="preserve">6.1 </w:t>
-      </w:r>
-      <w:r>
-        <w:t>Personnel risks</w:t>
-      </w:r>
-      <w:bookmarkEnd w:id="17"/>
     </w:p>
     <w:p/>
     <w:tbl>
@@ -7653,12 +7615,6 @@
         <w:gridCol w:w="2435"/>
       </w:tblGrid>
       <w:tr>
-        <w:tblPrEx>
-          <w:tblCellMar>
-            <w:top w:w="0" w:type="dxa"/>
-            <w:bottom w:w="0" w:type="dxa"/>
-          </w:tblCellMar>
-        </w:tblPrEx>
         <w:trPr>
           <w:trHeight w:val="246"/>
         </w:trPr>
@@ -7792,12 +7748,6 @@
         </w:tc>
       </w:tr>
       <w:tr>
-        <w:tblPrEx>
-          <w:tblCellMar>
-            <w:top w:w="0" w:type="dxa"/>
-            <w:bottom w:w="0" w:type="dxa"/>
-          </w:tblCellMar>
-        </w:tblPrEx>
         <w:trPr>
           <w:trHeight w:val="2118"/>
         </w:trPr>
@@ -7931,12 +7881,6 @@
         </w:tc>
       </w:tr>
       <w:tr>
-        <w:tblPrEx>
-          <w:tblCellMar>
-            <w:top w:w="0" w:type="dxa"/>
-            <w:bottom w:w="0" w:type="dxa"/>
-          </w:tblCellMar>
-        </w:tblPrEx>
         <w:trPr>
           <w:trHeight w:val="788"/>
         </w:trPr>
@@ -8070,12 +8014,6 @@
         </w:tc>
       </w:tr>
       <w:tr>
-        <w:tblPrEx>
-          <w:tblCellMar>
-            <w:top w:w="0" w:type="dxa"/>
-            <w:bottom w:w="0" w:type="dxa"/>
-          </w:tblCellMar>
-        </w:tblPrEx>
         <w:trPr>
           <w:trHeight w:val="517"/>
         </w:trPr>
@@ -8217,12 +8155,6 @@
         </w:tc>
       </w:tr>
       <w:tr>
-        <w:tblPrEx>
-          <w:tblCellMar>
-            <w:top w:w="0" w:type="dxa"/>
-            <w:bottom w:w="0" w:type="dxa"/>
-          </w:tblCellMar>
-        </w:tblPrEx>
         <w:trPr>
           <w:trHeight w:val="788"/>
         </w:trPr>
@@ -8356,12 +8288,6 @@
         </w:tc>
       </w:tr>
       <w:tr>
-        <w:tblPrEx>
-          <w:tblCellMar>
-            <w:top w:w="0" w:type="dxa"/>
-            <w:bottom w:w="0" w:type="dxa"/>
-          </w:tblCellMar>
-        </w:tblPrEx>
         <w:trPr>
           <w:trHeight w:val="764"/>
         </w:trPr>
@@ -8495,12 +8421,6 @@
         </w:tc>
       </w:tr>
       <w:tr>
-        <w:tblPrEx>
-          <w:tblCellMar>
-            <w:top w:w="0" w:type="dxa"/>
-            <w:bottom w:w="0" w:type="dxa"/>
-          </w:tblCellMar>
-        </w:tblPrEx>
         <w:trPr>
           <w:trHeight w:val="1060"/>
         </w:trPr>
@@ -8634,12 +8554,6 @@
         </w:tc>
       </w:tr>
       <w:tr>
-        <w:tblPrEx>
-          <w:tblCellMar>
-            <w:top w:w="0" w:type="dxa"/>
-            <w:bottom w:w="0" w:type="dxa"/>
-          </w:tblCellMar>
-        </w:tblPrEx>
         <w:trPr>
           <w:trHeight w:val="1331"/>
         </w:trPr>
@@ -8773,12 +8687,6 @@
         </w:tc>
       </w:tr>
       <w:tr>
-        <w:tblPrEx>
-          <w:tblCellMar>
-            <w:top w:w="0" w:type="dxa"/>
-            <w:bottom w:w="0" w:type="dxa"/>
-          </w:tblCellMar>
-        </w:tblPrEx>
         <w:trPr>
           <w:trHeight w:val="2118"/>
         </w:trPr>
@@ -8912,12 +8820,6 @@
         </w:tc>
       </w:tr>
       <w:tr>
-        <w:tblPrEx>
-          <w:tblCellMar>
-            <w:top w:w="0" w:type="dxa"/>
-            <w:bottom w:w="0" w:type="dxa"/>
-          </w:tblCellMar>
-        </w:tblPrEx>
         <w:trPr>
           <w:trHeight w:val="1306"/>
         </w:trPr>
@@ -9052,12 +8954,6 @@
         </w:tc>
       </w:tr>
       <w:tr>
-        <w:tblPrEx>
-          <w:tblCellMar>
-            <w:top w:w="0" w:type="dxa"/>
-            <w:bottom w:w="0" w:type="dxa"/>
-          </w:tblCellMar>
-        </w:tblPrEx>
         <w:trPr>
           <w:trHeight w:val="1601"/>
         </w:trPr>
@@ -9207,11 +9103,11 @@
       <w:pPr>
         <w:pStyle w:val="Heading2"/>
       </w:pPr>
-      <w:bookmarkStart w:id="18" w:name="_Toc402467561"/>
+      <w:bookmarkStart w:id="17" w:name="_Toc402467561"/>
       <w:r>
         <w:t>6.2 Documentation Risks</w:t>
       </w:r>
-      <w:bookmarkEnd w:id="18"/>
+      <w:bookmarkEnd w:id="17"/>
     </w:p>
     <w:p>
       <w:pPr>
@@ -9241,12 +9137,6 @@
         <w:gridCol w:w="2254"/>
       </w:tblGrid>
       <w:tr>
-        <w:tblPrEx>
-          <w:tblCellMar>
-            <w:top w:w="0" w:type="dxa"/>
-            <w:bottom w:w="0" w:type="dxa"/>
-          </w:tblCellMar>
-        </w:tblPrEx>
         <w:tc>
           <w:tcPr>
             <w:tcW w:w="2254" w:type="dxa"/>
@@ -9377,12 +9267,6 @@
         </w:tc>
       </w:tr>
       <w:tr>
-        <w:tblPrEx>
-          <w:tblCellMar>
-            <w:top w:w="0" w:type="dxa"/>
-            <w:bottom w:w="0" w:type="dxa"/>
-          </w:tblCellMar>
-        </w:tblPrEx>
         <w:tc>
           <w:tcPr>
             <w:tcW w:w="2254" w:type="dxa"/>
@@ -9513,12 +9397,6 @@
         </w:tc>
       </w:tr>
       <w:tr>
-        <w:tblPrEx>
-          <w:tblCellMar>
-            <w:top w:w="0" w:type="dxa"/>
-            <w:bottom w:w="0" w:type="dxa"/>
-          </w:tblCellMar>
-        </w:tblPrEx>
         <w:tc>
           <w:tcPr>
             <w:tcW w:w="2254" w:type="dxa"/>
@@ -9649,12 +9527,6 @@
         </w:tc>
       </w:tr>
       <w:tr>
-        <w:tblPrEx>
-          <w:tblCellMar>
-            <w:top w:w="0" w:type="dxa"/>
-            <w:bottom w:w="0" w:type="dxa"/>
-          </w:tblCellMar>
-        </w:tblPrEx>
         <w:tc>
           <w:tcPr>
             <w:tcW w:w="2254" w:type="dxa"/>
@@ -9785,12 +9657,6 @@
         </w:tc>
       </w:tr>
       <w:tr>
-        <w:tblPrEx>
-          <w:tblCellMar>
-            <w:top w:w="0" w:type="dxa"/>
-            <w:bottom w:w="0" w:type="dxa"/>
-          </w:tblCellMar>
-        </w:tblPrEx>
         <w:tc>
           <w:tcPr>
             <w:tcW w:w="2254" w:type="dxa"/>
@@ -9941,15 +9807,16 @@
       <w:pPr>
         <w:pStyle w:val="Heading2"/>
       </w:pPr>
-      <w:bookmarkStart w:id="19" w:name="_Toc402467562"/>
-      <w:r>
-        <w:t>6.3</w:t>
-      </w:r>
-      <w:r>
-        <w:tab/>
+      <w:bookmarkStart w:id="18" w:name="_Toc402467562"/>
+      <w:r>
+        <w:t xml:space="preserve">6.3 </w:t>
+      </w:r>
+      <w:bookmarkStart w:id="19" w:name="_GoBack"/>
+      <w:bookmarkEnd w:id="19"/>
+      <w:r>
         <w:t>Code Risks</w:t>
       </w:r>
-      <w:bookmarkEnd w:id="19"/>
+      <w:bookmarkEnd w:id="18"/>
     </w:p>
     <w:p>
       <w:pPr>
@@ -9979,12 +9846,6 @@
         <w:gridCol w:w="2254"/>
       </w:tblGrid>
       <w:tr>
-        <w:tblPrEx>
-          <w:tblCellMar>
-            <w:top w:w="0" w:type="dxa"/>
-            <w:bottom w:w="0" w:type="dxa"/>
-          </w:tblCellMar>
-        </w:tblPrEx>
         <w:tc>
           <w:tcPr>
             <w:tcW w:w="2254" w:type="dxa"/>
@@ -10116,12 +9977,6 @@
         </w:tc>
       </w:tr>
       <w:tr>
-        <w:tblPrEx>
-          <w:tblCellMar>
-            <w:top w:w="0" w:type="dxa"/>
-            <w:bottom w:w="0" w:type="dxa"/>
-          </w:tblCellMar>
-        </w:tblPrEx>
         <w:tc>
           <w:tcPr>
             <w:tcW w:w="2254" w:type="dxa"/>
@@ -10252,12 +10107,6 @@
         </w:tc>
       </w:tr>
       <w:tr>
-        <w:tblPrEx>
-          <w:tblCellMar>
-            <w:top w:w="0" w:type="dxa"/>
-            <w:bottom w:w="0" w:type="dxa"/>
-          </w:tblCellMar>
-        </w:tblPrEx>
         <w:tc>
           <w:tcPr>
             <w:tcW w:w="2254" w:type="dxa"/>
@@ -10388,12 +10237,6 @@
         </w:tc>
       </w:tr>
       <w:tr>
-        <w:tblPrEx>
-          <w:tblCellMar>
-            <w:top w:w="0" w:type="dxa"/>
-            <w:bottom w:w="0" w:type="dxa"/>
-          </w:tblCellMar>
-        </w:tblPrEx>
         <w:tc>
           <w:tcPr>
             <w:tcW w:w="2254" w:type="dxa"/>
@@ -10524,12 +10367,6 @@
         </w:tc>
       </w:tr>
       <w:tr>
-        <w:tblPrEx>
-          <w:tblCellMar>
-            <w:top w:w="0" w:type="dxa"/>
-            <w:bottom w:w="0" w:type="dxa"/>
-          </w:tblCellMar>
-        </w:tblPrEx>
         <w:tc>
           <w:tcPr>
             <w:tcW w:w="2254" w:type="dxa"/>
@@ -10708,12 +10545,6 @@
         <w:gridCol w:w="3008"/>
       </w:tblGrid>
       <w:tr>
-        <w:tblPrEx>
-          <w:tblCellMar>
-            <w:top w:w="0" w:type="dxa"/>
-            <w:bottom w:w="0" w:type="dxa"/>
-          </w:tblCellMar>
-        </w:tblPrEx>
         <w:tc>
           <w:tcPr>
             <w:tcW w:w="3005" w:type="dxa"/>
@@ -10812,12 +10643,6 @@
         </w:tc>
       </w:tr>
       <w:tr>
-        <w:tblPrEx>
-          <w:tblCellMar>
-            <w:top w:w="0" w:type="dxa"/>
-            <w:bottom w:w="0" w:type="dxa"/>
-          </w:tblCellMar>
-        </w:tblPrEx>
         <w:tc>
           <w:tcPr>
             <w:tcW w:w="3005" w:type="dxa"/>
@@ -10910,12 +10735,6 @@
         </w:tc>
       </w:tr>
       <w:tr>
-        <w:tblPrEx>
-          <w:tblCellMar>
-            <w:top w:w="0" w:type="dxa"/>
-            <w:bottom w:w="0" w:type="dxa"/>
-          </w:tblCellMar>
-        </w:tblPrEx>
         <w:tc>
           <w:tcPr>
             <w:tcW w:w="3005" w:type="dxa"/>
@@ -11008,12 +10827,6 @@
         </w:tc>
       </w:tr>
       <w:tr>
-        <w:tblPrEx>
-          <w:tblCellMar>
-            <w:top w:w="0" w:type="dxa"/>
-            <w:bottom w:w="0" w:type="dxa"/>
-          </w:tblCellMar>
-        </w:tblPrEx>
         <w:tc>
           <w:tcPr>
             <w:tcW w:w="3005" w:type="dxa"/>
@@ -11148,12 +10961,6 @@
         <w:gridCol w:w="1787"/>
       </w:tblGrid>
       <w:tr>
-        <w:tblPrEx>
-          <w:tblCellMar>
-            <w:top w:w="0" w:type="dxa"/>
-            <w:bottom w:w="0" w:type="dxa"/>
-          </w:tblCellMar>
-        </w:tblPrEx>
         <w:tc>
           <w:tcPr>
             <w:tcW w:w="1133" w:type="dxa"/>
@@ -11288,12 +11095,6 @@
         </w:tc>
       </w:tr>
       <w:tr>
-        <w:tblPrEx>
-          <w:tblCellMar>
-            <w:top w:w="0" w:type="dxa"/>
-            <w:bottom w:w="0" w:type="dxa"/>
-          </w:tblCellMar>
-        </w:tblPrEx>
         <w:tc>
           <w:tcPr>
             <w:tcW w:w="1133" w:type="dxa"/>
@@ -11428,12 +11229,6 @@
         </w:tc>
       </w:tr>
       <w:tr>
-        <w:tblPrEx>
-          <w:tblCellMar>
-            <w:top w:w="0" w:type="dxa"/>
-            <w:bottom w:w="0" w:type="dxa"/>
-          </w:tblCellMar>
-        </w:tblPrEx>
         <w:tc>
           <w:tcPr>
             <w:tcW w:w="1133" w:type="dxa"/>
@@ -11568,12 +11363,6 @@
         </w:tc>
       </w:tr>
       <w:tr>
-        <w:tblPrEx>
-          <w:tblCellMar>
-            <w:top w:w="0" w:type="dxa"/>
-            <w:bottom w:w="0" w:type="dxa"/>
-          </w:tblCellMar>
-        </w:tblPrEx>
         <w:tc>
           <w:tcPr>
             <w:tcW w:w="1133" w:type="dxa"/>
@@ -11709,12 +11498,6 @@
         </w:tc>
       </w:tr>
       <w:tr>
-        <w:tblPrEx>
-          <w:tblCellMar>
-            <w:top w:w="0" w:type="dxa"/>
-            <w:bottom w:w="0" w:type="dxa"/>
-          </w:tblCellMar>
-        </w:tblPrEx>
         <w:tc>
           <w:tcPr>
             <w:tcW w:w="1133" w:type="dxa"/>
@@ -11849,12 +11632,6 @@
         </w:tc>
       </w:tr>
       <w:tr>
-        <w:tblPrEx>
-          <w:tblCellMar>
-            <w:top w:w="0" w:type="dxa"/>
-            <w:bottom w:w="0" w:type="dxa"/>
-          </w:tblCellMar>
-        </w:tblPrEx>
         <w:tc>
           <w:tcPr>
             <w:tcW w:w="1133" w:type="dxa"/>
@@ -11989,12 +11766,6 @@
         </w:tc>
       </w:tr>
       <w:tr>
-        <w:tblPrEx>
-          <w:tblCellMar>
-            <w:top w:w="0" w:type="dxa"/>
-            <w:bottom w:w="0" w:type="dxa"/>
-          </w:tblCellMar>
-        </w:tblPrEx>
         <w:tc>
           <w:tcPr>
             <w:tcW w:w="1133" w:type="dxa"/>
@@ -12129,12 +11900,6 @@
         </w:tc>
       </w:tr>
       <w:tr>
-        <w:tblPrEx>
-          <w:tblCellMar>
-            <w:top w:w="0" w:type="dxa"/>
-            <w:bottom w:w="0" w:type="dxa"/>
-          </w:tblCellMar>
-        </w:tblPrEx>
         <w:tc>
           <w:tcPr>
             <w:tcW w:w="1133" w:type="dxa"/>
@@ -12266,12 +12031,6 @@
         </w:tc>
       </w:tr>
       <w:tr>
-        <w:tblPrEx>
-          <w:tblCellMar>
-            <w:top w:w="0" w:type="dxa"/>
-            <w:bottom w:w="0" w:type="dxa"/>
-          </w:tblCellMar>
-        </w:tblPrEx>
         <w:tc>
           <w:tcPr>
             <w:tcW w:w="1133" w:type="dxa"/>
@@ -12514,7 +12273,7 @@
         <w:bCs/>
         <w:noProof/>
       </w:rPr>
-      <w:t>18</w:t>
+      <w:t>17</w:t>
     </w:r>
     <w:r>
       <w:rPr>
@@ -12623,8 +12382,6 @@
     </w:r>
     <w:r>
       <w:tab/>
-    </w:r>
-    <w:r>
       <w:t>v</w:t>
     </w:r>
     <w:r>
@@ -14211,23 +13968,18 @@
   </w:num>
   <w:num w:numId="15">
     <w:abstractNumId w:val="6"/>
-    <w:lvlOverride w:ilvl="0"/>
   </w:num>
   <w:num w:numId="16">
     <w:abstractNumId w:val="17"/>
-    <w:lvlOverride w:ilvl="0"/>
   </w:num>
   <w:num w:numId="17">
     <w:abstractNumId w:val="9"/>
-    <w:lvlOverride w:ilvl="0"/>
   </w:num>
   <w:num w:numId="18">
     <w:abstractNumId w:val="10"/>
-    <w:lvlOverride w:ilvl="0"/>
   </w:num>
   <w:num w:numId="19">
     <w:abstractNumId w:val="1"/>
-    <w:lvlOverride w:ilvl="0"/>
   </w:num>
   <w:num w:numId="20">
     <w:abstractNumId w:val="5"/>
@@ -14853,6 +14605,7 @@
   <w:style w:type="character" w:default="1" w:styleId="DefaultParagraphFont">
     <w:name w:val="Default Paragraph Font"/>
     <w:uiPriority w:val="1"/>
+    <w:semiHidden/>
     <w:unhideWhenUsed/>
   </w:style>
   <w:style w:type="table" w:default="1" w:styleId="TableNormal">
@@ -15921,7 +15674,7 @@
 </file>
 
 <file path=customXml/itemProps2.xml><?xml version="1.0" encoding="utf-8"?>
-<ds:datastoreItem xmlns:ds="http://schemas.openxmlformats.org/officeDocument/2006/customXml" ds:itemID="{C90B2B87-89C9-44F7-A145-0687F7911EED}">
+<ds:datastoreItem xmlns:ds="http://schemas.openxmlformats.org/officeDocument/2006/customXml" ds:itemID="{2128FD2F-FDF0-4E21-833B-9AE9324292AE}">
   <ds:schemaRefs>
     <ds:schemaRef ds:uri="http://schemas.openxmlformats.org/officeDocument/2006/bibliography"/>
   </ds:schemaRefs>

</xml_diff>

<commit_message>
added the iterative model section
</commit_message>
<xml_diff>
--- a/docs/project plan/Group Project - Project Plan.docx
+++ b/docs/project plan/Group Project - Project Plan.docx
@@ -1545,15 +1545,7 @@
                 <w:noProof/>
                 <w:shd w:val="clear" w:color="auto" w:fill="FFFFFF"/>
               </w:rPr>
-              <w:t>U</w:t>
-            </w:r>
-            <w:r>
-              <w:rPr>
-                <w:rStyle w:val="Hyperlink"/>
-                <w:noProof/>
-                <w:shd w:val="clear" w:color="auto" w:fill="FFFFFF"/>
-              </w:rPr>
-              <w:t>ser interface design</w:t>
+              <w:t>User interface design</w:t>
             </w:r>
             <w:r>
               <w:rPr>
@@ -2000,21 +1992,7 @@
                 <w:rStyle w:val="Hyperlink"/>
                 <w:noProof/>
               </w:rPr>
-              <w:t>Code</w:t>
-            </w:r>
-            <w:r>
-              <w:rPr>
-                <w:rStyle w:val="Hyperlink"/>
-                <w:noProof/>
-              </w:rPr>
-              <w:t xml:space="preserve"> </w:t>
-            </w:r>
-            <w:r>
-              <w:rPr>
-                <w:rStyle w:val="Hyperlink"/>
-                <w:noProof/>
-              </w:rPr>
-              <w:t>Risks</w:t>
+              <w:t>Code Risks</w:t>
             </w:r>
             <w:r>
               <w:rPr>
@@ -2560,6 +2538,828 @@
           <w:szCs w:val="24"/>
         </w:rPr>
       </w:pPr>
+      <w:r>
+        <w:rPr>
+          <w:rFonts w:ascii="Calibri Light" w:hAnsi="Calibri Light"/>
+          <w:noProof/>
+          <w:szCs w:val="24"/>
+          <w:lang w:eastAsia="en-GB"/>
+        </w:rPr>
+        <w:lastRenderedPageBreak/>
+        <mc:AlternateContent>
+          <mc:Choice Requires="wps">
+            <w:drawing>
+              <wp:anchor distT="0" distB="0" distL="114300" distR="114300" simplePos="0" relativeHeight="251682816" behindDoc="0" locked="0" layoutInCell="1" allowOverlap="1" wp14:anchorId="60CA2EAF" wp14:editId="476DD0D5">
+                <wp:simplePos x="0" y="0"/>
+                <wp:positionH relativeFrom="column">
+                  <wp:posOffset>38100</wp:posOffset>
+                </wp:positionH>
+                <wp:positionV relativeFrom="paragraph">
+                  <wp:posOffset>828676</wp:posOffset>
+                </wp:positionV>
+                <wp:extent cx="838200" cy="342900"/>
+                <wp:effectExtent l="0" t="0" r="19050" b="19050"/>
+                <wp:wrapNone/>
+                <wp:docPr id="19" name="Text Box 19"/>
+                <wp:cNvGraphicFramePr/>
+                <a:graphic xmlns:a="http://schemas.openxmlformats.org/drawingml/2006/main">
+                  <a:graphicData uri="http://schemas.microsoft.com/office/word/2010/wordprocessingShape">
+                    <wps:wsp>
+                      <wps:cNvSpPr txBox="1"/>
+                      <wps:spPr>
+                        <a:xfrm>
+                          <a:off x="0" y="0"/>
+                          <a:ext cx="838200" cy="342900"/>
+                        </a:xfrm>
+                        <a:prstGeom prst="rect">
+                          <a:avLst/>
+                        </a:prstGeom>
+                        <a:solidFill>
+                          <a:schemeClr val="lt1"/>
+                        </a:solidFill>
+                        <a:ln w="6350">
+                          <a:solidFill>
+                            <a:prstClr val="black"/>
+                          </a:solidFill>
+                        </a:ln>
+                        <a:effectLst/>
+                      </wps:spPr>
+                      <wps:style>
+                        <a:lnRef idx="0">
+                          <a:schemeClr val="accent1"/>
+                        </a:lnRef>
+                        <a:fillRef idx="0">
+                          <a:schemeClr val="accent1"/>
+                        </a:fillRef>
+                        <a:effectRef idx="0">
+                          <a:schemeClr val="accent1"/>
+                        </a:effectRef>
+                        <a:fontRef idx="minor">
+                          <a:schemeClr val="dk1"/>
+                        </a:fontRef>
+                      </wps:style>
+                      <wps:txbx>
+                        <w:txbxContent>
+                          <w:p>
+                            <w:pPr>
+                              <w:rPr>
+                                <w:sz w:val="16"/>
+                                <w:szCs w:val="16"/>
+                              </w:rPr>
+                            </w:pPr>
+                            <w:r>
+                              <w:rPr>
+                                <w:sz w:val="16"/>
+                                <w:szCs w:val="16"/>
+                              </w:rPr>
+                              <w:t>Specifications given.</w:t>
+                            </w:r>
+                          </w:p>
+                        </w:txbxContent>
+                      </wps:txbx>
+                      <wps:bodyPr rot="0" spcFirstLastPara="0" vertOverflow="overflow" horzOverflow="overflow" vert="horz" wrap="square" lIns="91440" tIns="45720" rIns="91440" bIns="45720" numCol="1" spcCol="0" rtlCol="0" fromWordArt="0" anchor="t" anchorCtr="0" forceAA="0" compatLnSpc="1">
+                        <a:prstTxWarp prst="textNoShape">
+                          <a:avLst/>
+                        </a:prstTxWarp>
+                        <a:noAutofit/>
+                      </wps:bodyPr>
+                    </wps:wsp>
+                  </a:graphicData>
+                </a:graphic>
+                <wp14:sizeRelH relativeFrom="margin">
+                  <wp14:pctWidth>0</wp14:pctWidth>
+                </wp14:sizeRelH>
+                <wp14:sizeRelV relativeFrom="margin">
+                  <wp14:pctHeight>0</wp14:pctHeight>
+                </wp14:sizeRelV>
+              </wp:anchor>
+            </w:drawing>
+          </mc:Choice>
+          <mc:Fallback>
+            <w:pict>
+              <v:shapetype w14:anchorId="60CA2EAF" id="_x0000_t202" coordsize="21600,21600" o:spt="202" path="m,l,21600r21600,l21600,xe">
+                <v:stroke joinstyle="miter"/>
+                <v:path gradientshapeok="t" o:connecttype="rect"/>
+              </v:shapetype>
+              <v:shape id="Text Box 19" o:spid="_x0000_s1030" type="#_x0000_t202" style="position:absolute;margin-left:3pt;margin-top:65.25pt;width:66pt;height:27pt;z-index:251682816;visibility:visible;mso-wrap-style:square;mso-width-percent:0;mso-height-percent:0;mso-wrap-distance-left:9pt;mso-wrap-distance-top:0;mso-wrap-distance-right:9pt;mso-wrap-distance-bottom:0;mso-position-horizontal:absolute;mso-position-horizontal-relative:text;mso-position-vertical:absolute;mso-position-vertical-relative:text;mso-width-percent:0;mso-height-percent:0;mso-width-relative:margin;mso-height-relative:margin;v-text-anchor:top" o:gfxdata="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" fillcolor="white [3201]" strokeweight=".5pt">
+                <v:textbox>
+                  <w:txbxContent>
+                    <w:p>
+                      <w:pPr>
+                        <w:rPr>
+                          <w:sz w:val="16"/>
+                          <w:szCs w:val="16"/>
+                        </w:rPr>
+                      </w:pPr>
+                      <w:r>
+                        <w:rPr>
+                          <w:sz w:val="16"/>
+                          <w:szCs w:val="16"/>
+                        </w:rPr>
+                        <w:t>Specifications given.</w:t>
+                      </w:r>
+                    </w:p>
+                  </w:txbxContent>
+                </v:textbox>
+              </v:shape>
+            </w:pict>
+          </mc:Fallback>
+        </mc:AlternateContent>
+      </w:r>
+      <w:r>
+        <w:rPr>
+          <w:rFonts w:ascii="Calibri Light" w:hAnsi="Calibri Light"/>
+          <w:noProof/>
+          <w:szCs w:val="24"/>
+          <w:lang w:eastAsia="en-GB"/>
+        </w:rPr>
+        <mc:AlternateContent>
+          <mc:Choice Requires="wps">
+            <w:drawing>
+              <wp:anchor distT="0" distB="0" distL="114300" distR="114300" simplePos="0" relativeHeight="251681792" behindDoc="0" locked="0" layoutInCell="1" allowOverlap="1" wp14:anchorId="716726A6" wp14:editId="1D42AA2A">
+                <wp:simplePos x="0" y="0"/>
+                <wp:positionH relativeFrom="column">
+                  <wp:posOffset>28575</wp:posOffset>
+                </wp:positionH>
+                <wp:positionV relativeFrom="paragraph">
+                  <wp:posOffset>828675</wp:posOffset>
+                </wp:positionV>
+                <wp:extent cx="828675" cy="0"/>
+                <wp:effectExtent l="0" t="0" r="28575" b="19050"/>
+                <wp:wrapNone/>
+                <wp:docPr id="14" name="Straight Connector 14"/>
+                <wp:cNvGraphicFramePr/>
+                <a:graphic xmlns:a="http://schemas.openxmlformats.org/drawingml/2006/main">
+                  <a:graphicData uri="http://schemas.microsoft.com/office/word/2010/wordprocessingShape">
+                    <wps:wsp>
+                      <wps:cNvCnPr/>
+                      <wps:spPr>
+                        <a:xfrm>
+                          <a:off x="0" y="0"/>
+                          <a:ext cx="828675" cy="0"/>
+                        </a:xfrm>
+                        <a:prstGeom prst="line">
+                          <a:avLst/>
+                        </a:prstGeom>
+                      </wps:spPr>
+                      <wps:style>
+                        <a:lnRef idx="1">
+                          <a:schemeClr val="dk1"/>
+                        </a:lnRef>
+                        <a:fillRef idx="0">
+                          <a:schemeClr val="dk1"/>
+                        </a:fillRef>
+                        <a:effectRef idx="0">
+                          <a:schemeClr val="dk1"/>
+                        </a:effectRef>
+                        <a:fontRef idx="minor">
+                          <a:schemeClr val="tx1"/>
+                        </a:fontRef>
+                      </wps:style>
+                      <wps:bodyPr/>
+                    </wps:wsp>
+                  </a:graphicData>
+                </a:graphic>
+              </wp:anchor>
+            </w:drawing>
+          </mc:Choice>
+          <mc:Fallback>
+            <w:pict>
+              <v:line w14:anchorId="7CDB854E" id="Straight Connector 14" o:spid="_x0000_s1026" style="position:absolute;z-index:251681792;visibility:visible;mso-wrap-style:square;mso-wrap-distance-left:9pt;mso-wrap-distance-top:0;mso-wrap-distance-right:9pt;mso-wrap-distance-bottom:0;mso-position-horizontal:absolute;mso-position-horizontal-relative:text;mso-position-vertical:absolute;mso-position-vertical-relative:text" from="2.25pt,65.25pt" to="67.5pt,65.25pt" o:gfxdata="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" strokecolor="black [3200]" strokeweight=".5pt">
+                <v:stroke joinstyle="miter"/>
+              </v:line>
+            </w:pict>
+          </mc:Fallback>
+        </mc:AlternateContent>
+      </w:r>
+      <w:r>
+        <w:rPr>
+          <w:rFonts w:ascii="Calibri Light" w:hAnsi="Calibri Light"/>
+          <w:szCs w:val="24"/>
+        </w:rPr>
+        <w:t>For this project an iterative model will be used. The iterative model encourages development in sections; this includes specifying or implementing part of the software which can then be reviewed and updated as needed, this process will uncover further specifications and requirements that were not deemed necessary at the start of the project. This is then repeated for each section of the project.</w:t>
+      </w:r>
+    </w:p>
+    <w:p>
+      <w:pPr>
+        <w:pStyle w:val="Standard"/>
+        <w:rPr>
+          <w:rFonts w:ascii="Calibri Light" w:hAnsi="Calibri Light"/>
+          <w:szCs w:val="24"/>
+        </w:rPr>
+      </w:pPr>
+      <w:r>
+        <w:rPr>
+          <w:rFonts w:ascii="Calibri Light" w:hAnsi="Calibri Light"/>
+          <w:noProof/>
+          <w:szCs w:val="24"/>
+          <w:lang w:eastAsia="en-GB"/>
+        </w:rPr>
+        <mc:AlternateContent>
+          <mc:Choice Requires="wps">
+            <w:drawing>
+              <wp:anchor distT="0" distB="0" distL="114300" distR="114300" simplePos="0" relativeHeight="251683840" behindDoc="0" locked="0" layoutInCell="1" allowOverlap="1" wp14:anchorId="78A056D3" wp14:editId="3A2FD1C4">
+                <wp:simplePos x="0" y="0"/>
+                <wp:positionH relativeFrom="column">
+                  <wp:posOffset>504824</wp:posOffset>
+                </wp:positionH>
+                <wp:positionV relativeFrom="paragraph">
+                  <wp:posOffset>486410</wp:posOffset>
+                </wp:positionV>
+                <wp:extent cx="962025" cy="409575"/>
+                <wp:effectExtent l="0" t="0" r="28575" b="28575"/>
+                <wp:wrapNone/>
+                <wp:docPr id="20" name="Text Box 20"/>
+                <wp:cNvGraphicFramePr/>
+                <a:graphic xmlns:a="http://schemas.openxmlformats.org/drawingml/2006/main">
+                  <a:graphicData uri="http://schemas.microsoft.com/office/word/2010/wordprocessingShape">
+                    <wps:wsp>
+                      <wps:cNvSpPr txBox="1"/>
+                      <wps:spPr>
+                        <a:xfrm>
+                          <a:off x="0" y="0"/>
+                          <a:ext cx="962025" cy="409575"/>
+                        </a:xfrm>
+                        <a:prstGeom prst="rect">
+                          <a:avLst/>
+                        </a:prstGeom>
+                        <a:solidFill>
+                          <a:schemeClr val="lt1"/>
+                        </a:solidFill>
+                        <a:ln w="6350">
+                          <a:solidFill>
+                            <a:prstClr val="black"/>
+                          </a:solidFill>
+                        </a:ln>
+                        <a:effectLst/>
+                      </wps:spPr>
+                      <wps:style>
+                        <a:lnRef idx="0">
+                          <a:schemeClr val="accent1"/>
+                        </a:lnRef>
+                        <a:fillRef idx="0">
+                          <a:schemeClr val="accent1"/>
+                        </a:fillRef>
+                        <a:effectRef idx="0">
+                          <a:schemeClr val="accent1"/>
+                        </a:effectRef>
+                        <a:fontRef idx="minor">
+                          <a:schemeClr val="dk1"/>
+                        </a:fontRef>
+                      </wps:style>
+                      <wps:txbx>
+                        <w:txbxContent>
+                          <w:p>
+                            <w:pPr>
+                              <w:rPr>
+                                <w:sz w:val="18"/>
+                                <w:szCs w:val="18"/>
+                              </w:rPr>
+                            </w:pPr>
+                            <w:r>
+                              <w:rPr>
+                                <w:sz w:val="18"/>
+                                <w:szCs w:val="18"/>
+                              </w:rPr>
+                              <w:t>Design and Project planning</w:t>
+                            </w:r>
+                            <w:r>
+                              <w:rPr>
+                                <w:sz w:val="18"/>
+                                <w:szCs w:val="18"/>
+                              </w:rPr>
+                              <w:t>.</w:t>
+                            </w:r>
+                          </w:p>
+                        </w:txbxContent>
+                      </wps:txbx>
+                      <wps:bodyPr rot="0" spcFirstLastPara="0" vertOverflow="overflow" horzOverflow="overflow" vert="horz" wrap="square" lIns="91440" tIns="45720" rIns="91440" bIns="45720" numCol="1" spcCol="0" rtlCol="0" fromWordArt="0" anchor="t" anchorCtr="0" forceAA="0" compatLnSpc="1">
+                        <a:prstTxWarp prst="textNoShape">
+                          <a:avLst/>
+                        </a:prstTxWarp>
+                        <a:noAutofit/>
+                      </wps:bodyPr>
+                    </wps:wsp>
+                  </a:graphicData>
+                </a:graphic>
+                <wp14:sizeRelH relativeFrom="margin">
+                  <wp14:pctWidth>0</wp14:pctWidth>
+                </wp14:sizeRelH>
+                <wp14:sizeRelV relativeFrom="margin">
+                  <wp14:pctHeight>0</wp14:pctHeight>
+                </wp14:sizeRelV>
+              </wp:anchor>
+            </w:drawing>
+          </mc:Choice>
+          <mc:Fallback>
+            <w:pict>
+              <v:shape w14:anchorId="78A056D3" id="Text Box 20" o:spid="_x0000_s1031" type="#_x0000_t202" style="position:absolute;margin-left:39.75pt;margin-top:38.3pt;width:75.75pt;height:32.25pt;z-index:251683840;visibility:visible;mso-wrap-style:square;mso-width-percent:0;mso-height-percent:0;mso-wrap-distance-left:9pt;mso-wrap-distance-top:0;mso-wrap-distance-right:9pt;mso-wrap-distance-bottom:0;mso-position-horizontal:absolute;mso-position-horizontal-relative:text;mso-position-vertical:absolute;mso-position-vertical-relative:text;mso-width-percent:0;mso-height-percent:0;mso-width-relative:margin;mso-height-relative:margin;v-text-anchor:top" o:gfxdata="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" fillcolor="white [3201]" strokeweight=".5pt">
+                <v:textbox>
+                  <w:txbxContent>
+                    <w:p>
+                      <w:pPr>
+                        <w:rPr>
+                          <w:sz w:val="18"/>
+                          <w:szCs w:val="18"/>
+                        </w:rPr>
+                      </w:pPr>
+                      <w:r>
+                        <w:rPr>
+                          <w:sz w:val="18"/>
+                          <w:szCs w:val="18"/>
+                        </w:rPr>
+                        <w:t>Design and Project planning</w:t>
+                      </w:r>
+                      <w:r>
+                        <w:rPr>
+                          <w:sz w:val="18"/>
+                          <w:szCs w:val="18"/>
+                        </w:rPr>
+                        <w:t>.</w:t>
+                      </w:r>
+                    </w:p>
+                  </w:txbxContent>
+                </v:textbox>
+              </v:shape>
+            </w:pict>
+          </mc:Fallback>
+        </mc:AlternateContent>
+      </w:r>
+      <w:r>
+        <w:rPr>
+          <w:rFonts w:ascii="Calibri Light" w:hAnsi="Calibri Light"/>
+          <w:noProof/>
+          <w:szCs w:val="24"/>
+          <w:lang w:eastAsia="en-GB"/>
+        </w:rPr>
+        <mc:AlternateContent>
+          <mc:Choice Requires="wps">
+            <w:drawing>
+              <wp:anchor distT="0" distB="0" distL="114300" distR="114300" simplePos="0" relativeHeight="251684864" behindDoc="0" locked="0" layoutInCell="1" allowOverlap="1" wp14:anchorId="578F2272" wp14:editId="29294BE1">
+                <wp:simplePos x="0" y="0"/>
+                <wp:positionH relativeFrom="column">
+                  <wp:posOffset>1323975</wp:posOffset>
+                </wp:positionH>
+                <wp:positionV relativeFrom="paragraph">
+                  <wp:posOffset>991236</wp:posOffset>
+                </wp:positionV>
+                <wp:extent cx="971550" cy="400050"/>
+                <wp:effectExtent l="0" t="0" r="19050" b="19050"/>
+                <wp:wrapNone/>
+                <wp:docPr id="21" name="Text Box 21"/>
+                <wp:cNvGraphicFramePr/>
+                <a:graphic xmlns:a="http://schemas.openxmlformats.org/drawingml/2006/main">
+                  <a:graphicData uri="http://schemas.microsoft.com/office/word/2010/wordprocessingShape">
+                    <wps:wsp>
+                      <wps:cNvSpPr txBox="1"/>
+                      <wps:spPr>
+                        <a:xfrm>
+                          <a:off x="0" y="0"/>
+                          <a:ext cx="971550" cy="400050"/>
+                        </a:xfrm>
+                        <a:prstGeom prst="rect">
+                          <a:avLst/>
+                        </a:prstGeom>
+                        <a:solidFill>
+                          <a:schemeClr val="lt1"/>
+                        </a:solidFill>
+                        <a:ln w="6350">
+                          <a:solidFill>
+                            <a:prstClr val="black"/>
+                          </a:solidFill>
+                        </a:ln>
+                        <a:effectLst/>
+                      </wps:spPr>
+                      <wps:style>
+                        <a:lnRef idx="0">
+                          <a:schemeClr val="accent1"/>
+                        </a:lnRef>
+                        <a:fillRef idx="0">
+                          <a:schemeClr val="accent1"/>
+                        </a:fillRef>
+                        <a:effectRef idx="0">
+                          <a:schemeClr val="accent1"/>
+                        </a:effectRef>
+                        <a:fontRef idx="minor">
+                          <a:schemeClr val="dk1"/>
+                        </a:fontRef>
+                      </wps:style>
+                      <wps:txbx>
+                        <w:txbxContent>
+                          <w:p>
+                            <w:pPr>
+                              <w:rPr>
+                                <w:sz w:val="18"/>
+                                <w:szCs w:val="18"/>
+                              </w:rPr>
+                            </w:pPr>
+                            <w:r>
+                              <w:rPr>
+                                <w:sz w:val="18"/>
+                                <w:szCs w:val="18"/>
+                              </w:rPr>
+                              <w:t>Implementation and testing.</w:t>
+                            </w:r>
+                          </w:p>
+                        </w:txbxContent>
+                      </wps:txbx>
+                      <wps:bodyPr rot="0" spcFirstLastPara="0" vertOverflow="overflow" horzOverflow="overflow" vert="horz" wrap="square" lIns="91440" tIns="45720" rIns="91440" bIns="45720" numCol="1" spcCol="0" rtlCol="0" fromWordArt="0" anchor="t" anchorCtr="0" forceAA="0" compatLnSpc="1">
+                        <a:prstTxWarp prst="textNoShape">
+                          <a:avLst/>
+                        </a:prstTxWarp>
+                        <a:noAutofit/>
+                      </wps:bodyPr>
+                    </wps:wsp>
+                  </a:graphicData>
+                </a:graphic>
+                <wp14:sizeRelH relativeFrom="margin">
+                  <wp14:pctWidth>0</wp14:pctWidth>
+                </wp14:sizeRelH>
+                <wp14:sizeRelV relativeFrom="margin">
+                  <wp14:pctHeight>0</wp14:pctHeight>
+                </wp14:sizeRelV>
+              </wp:anchor>
+            </w:drawing>
+          </mc:Choice>
+          <mc:Fallback>
+            <w:pict>
+              <v:shape w14:anchorId="578F2272" id="Text Box 21" o:spid="_x0000_s1032" type="#_x0000_t202" style="position:absolute;margin-left:104.25pt;margin-top:78.05pt;width:76.5pt;height:31.5pt;z-index:251684864;visibility:visible;mso-wrap-style:square;mso-width-percent:0;mso-height-percent:0;mso-wrap-distance-left:9pt;mso-wrap-distance-top:0;mso-wrap-distance-right:9pt;mso-wrap-distance-bottom:0;mso-position-horizontal:absolute;mso-position-horizontal-relative:text;mso-position-vertical:absolute;mso-position-vertical-relative:text;mso-width-percent:0;mso-height-percent:0;mso-width-relative:margin;mso-height-relative:margin;v-text-anchor:top" o:gfxdata="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" fillcolor="white [3201]" strokeweight=".5pt">
+                <v:textbox>
+                  <w:txbxContent>
+                    <w:p>
+                      <w:pPr>
+                        <w:rPr>
+                          <w:sz w:val="18"/>
+                          <w:szCs w:val="18"/>
+                        </w:rPr>
+                      </w:pPr>
+                      <w:r>
+                        <w:rPr>
+                          <w:sz w:val="18"/>
+                          <w:szCs w:val="18"/>
+                        </w:rPr>
+                        <w:t>Implementation and testing.</w:t>
+                      </w:r>
+                    </w:p>
+                  </w:txbxContent>
+                </v:textbox>
+              </v:shape>
+            </w:pict>
+          </mc:Fallback>
+        </mc:AlternateContent>
+      </w:r>
+      <w:r>
+        <w:rPr>
+          <w:rFonts w:ascii="Calibri Light" w:hAnsi="Calibri Light"/>
+          <w:noProof/>
+          <w:szCs w:val="24"/>
+          <w:lang w:eastAsia="en-GB"/>
+        </w:rPr>
+        <mc:AlternateContent>
+          <mc:Choice Requires="wps">
+            <w:drawing>
+              <wp:anchor distT="0" distB="0" distL="114300" distR="114300" simplePos="0" relativeHeight="251686912" behindDoc="0" locked="0" layoutInCell="1" allowOverlap="1" wp14:anchorId="3050AFC3" wp14:editId="22738816">
+                <wp:simplePos x="0" y="0"/>
+                <wp:positionH relativeFrom="column">
+                  <wp:posOffset>2647950</wp:posOffset>
+                </wp:positionH>
+                <wp:positionV relativeFrom="paragraph">
+                  <wp:posOffset>2048510</wp:posOffset>
+                </wp:positionV>
+                <wp:extent cx="857250" cy="419100"/>
+                <wp:effectExtent l="0" t="0" r="19050" b="19050"/>
+                <wp:wrapNone/>
+                <wp:docPr id="23" name="Text Box 23"/>
+                <wp:cNvGraphicFramePr/>
+                <a:graphic xmlns:a="http://schemas.openxmlformats.org/drawingml/2006/main">
+                  <a:graphicData uri="http://schemas.microsoft.com/office/word/2010/wordprocessingShape">
+                    <wps:wsp>
+                      <wps:cNvSpPr txBox="1"/>
+                      <wps:spPr>
+                        <a:xfrm>
+                          <a:off x="0" y="0"/>
+                          <a:ext cx="857250" cy="419100"/>
+                        </a:xfrm>
+                        <a:prstGeom prst="rect">
+                          <a:avLst/>
+                        </a:prstGeom>
+                        <a:solidFill>
+                          <a:schemeClr val="lt1"/>
+                        </a:solidFill>
+                        <a:ln w="6350">
+                          <a:solidFill>
+                            <a:prstClr val="black"/>
+                          </a:solidFill>
+                        </a:ln>
+                        <a:effectLst/>
+                      </wps:spPr>
+                      <wps:style>
+                        <a:lnRef idx="0">
+                          <a:schemeClr val="accent1"/>
+                        </a:lnRef>
+                        <a:fillRef idx="0">
+                          <a:schemeClr val="accent1"/>
+                        </a:fillRef>
+                        <a:effectRef idx="0">
+                          <a:schemeClr val="accent1"/>
+                        </a:effectRef>
+                        <a:fontRef idx="minor">
+                          <a:schemeClr val="dk1"/>
+                        </a:fontRef>
+                      </wps:style>
+                      <wps:txbx>
+                        <w:txbxContent>
+                          <w:p>
+                            <w:pPr>
+                              <w:rPr>
+                                <w:sz w:val="18"/>
+                                <w:szCs w:val="18"/>
+                              </w:rPr>
+                            </w:pPr>
+                            <w:r>
+                              <w:rPr>
+                                <w:sz w:val="18"/>
+                                <w:szCs w:val="18"/>
+                              </w:rPr>
+                              <w:t>Maintenance.</w:t>
+                            </w:r>
+                          </w:p>
+                        </w:txbxContent>
+                      </wps:txbx>
+                      <wps:bodyPr rot="0" spcFirstLastPara="0" vertOverflow="overflow" horzOverflow="overflow" vert="horz" wrap="square" lIns="91440" tIns="45720" rIns="91440" bIns="45720" numCol="1" spcCol="0" rtlCol="0" fromWordArt="0" anchor="t" anchorCtr="0" forceAA="0" compatLnSpc="1">
+                        <a:prstTxWarp prst="textNoShape">
+                          <a:avLst/>
+                        </a:prstTxWarp>
+                        <a:noAutofit/>
+                      </wps:bodyPr>
+                    </wps:wsp>
+                  </a:graphicData>
+                </a:graphic>
+                <wp14:sizeRelH relativeFrom="margin">
+                  <wp14:pctWidth>0</wp14:pctWidth>
+                </wp14:sizeRelH>
+                <wp14:sizeRelV relativeFrom="margin">
+                  <wp14:pctHeight>0</wp14:pctHeight>
+                </wp14:sizeRelV>
+              </wp:anchor>
+            </w:drawing>
+          </mc:Choice>
+          <mc:Fallback>
+            <w:pict>
+              <v:shape w14:anchorId="3050AFC3" id="Text Box 23" o:spid="_x0000_s1033" type="#_x0000_t202" style="position:absolute;margin-left:208.5pt;margin-top:161.3pt;width:67.5pt;height:33pt;z-index:251686912;visibility:visible;mso-wrap-style:square;mso-width-percent:0;mso-height-percent:0;mso-wrap-distance-left:9pt;mso-wrap-distance-top:0;mso-wrap-distance-right:9pt;mso-wrap-distance-bottom:0;mso-position-horizontal:absolute;mso-position-horizontal-relative:text;mso-position-vertical:absolute;mso-position-vertical-relative:text;mso-width-percent:0;mso-height-percent:0;mso-width-relative:margin;mso-height-relative:margin;v-text-anchor:top" o:gfxdata="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" fillcolor="white [3201]" strokeweight=".5pt">
+                <v:textbox>
+                  <w:txbxContent>
+                    <w:p>
+                      <w:pPr>
+                        <w:rPr>
+                          <w:sz w:val="18"/>
+                          <w:szCs w:val="18"/>
+                        </w:rPr>
+                      </w:pPr>
+                      <w:r>
+                        <w:rPr>
+                          <w:sz w:val="18"/>
+                          <w:szCs w:val="18"/>
+                        </w:rPr>
+                        <w:t>Maintenance.</w:t>
+                      </w:r>
+                    </w:p>
+                  </w:txbxContent>
+                </v:textbox>
+              </v:shape>
+            </w:pict>
+          </mc:Fallback>
+        </mc:AlternateContent>
+      </w:r>
+      <w:r>
+        <w:rPr>
+          <w:rFonts w:ascii="Calibri Light" w:hAnsi="Calibri Light"/>
+          <w:noProof/>
+          <w:szCs w:val="24"/>
+          <w:lang w:eastAsia="en-GB"/>
+        </w:rPr>
+        <mc:AlternateContent>
+          <mc:Choice Requires="wps">
+            <w:drawing>
+              <wp:anchor distT="0" distB="0" distL="114300" distR="114300" simplePos="0" relativeHeight="251685888" behindDoc="0" locked="0" layoutInCell="1" allowOverlap="1" wp14:anchorId="453868F7" wp14:editId="201FB5AE">
+                <wp:simplePos x="0" y="0"/>
+                <wp:positionH relativeFrom="column">
+                  <wp:posOffset>1885950</wp:posOffset>
+                </wp:positionH>
+                <wp:positionV relativeFrom="paragraph">
+                  <wp:posOffset>1515110</wp:posOffset>
+                </wp:positionV>
+                <wp:extent cx="923925" cy="409575"/>
+                <wp:effectExtent l="0" t="0" r="28575" b="28575"/>
+                <wp:wrapNone/>
+                <wp:docPr id="22" name="Text Box 22"/>
+                <wp:cNvGraphicFramePr/>
+                <a:graphic xmlns:a="http://schemas.openxmlformats.org/drawingml/2006/main">
+                  <a:graphicData uri="http://schemas.microsoft.com/office/word/2010/wordprocessingShape">
+                    <wps:wsp>
+                      <wps:cNvSpPr txBox="1"/>
+                      <wps:spPr>
+                        <a:xfrm>
+                          <a:off x="0" y="0"/>
+                          <a:ext cx="923925" cy="409575"/>
+                        </a:xfrm>
+                        <a:prstGeom prst="rect">
+                          <a:avLst/>
+                        </a:prstGeom>
+                        <a:solidFill>
+                          <a:schemeClr val="lt1"/>
+                        </a:solidFill>
+                        <a:ln w="6350">
+                          <a:solidFill>
+                            <a:prstClr val="black"/>
+                          </a:solidFill>
+                        </a:ln>
+                        <a:effectLst/>
+                      </wps:spPr>
+                      <wps:style>
+                        <a:lnRef idx="0">
+                          <a:schemeClr val="accent1"/>
+                        </a:lnRef>
+                        <a:fillRef idx="0">
+                          <a:schemeClr val="accent1"/>
+                        </a:fillRef>
+                        <a:effectRef idx="0">
+                          <a:schemeClr val="accent1"/>
+                        </a:effectRef>
+                        <a:fontRef idx="minor">
+                          <a:schemeClr val="dk1"/>
+                        </a:fontRef>
+                      </wps:style>
+                      <wps:txbx>
+                        <w:txbxContent>
+                          <w:p>
+                            <w:pPr>
+                              <w:rPr>
+                                <w:sz w:val="18"/>
+                                <w:szCs w:val="18"/>
+                              </w:rPr>
+                            </w:pPr>
+                            <w:r>
+                              <w:rPr>
+                                <w:sz w:val="18"/>
+                                <w:szCs w:val="18"/>
+                              </w:rPr>
+                              <w:t>Integration and review.</w:t>
+                            </w:r>
+                          </w:p>
+                        </w:txbxContent>
+                      </wps:txbx>
+                      <wps:bodyPr rot="0" spcFirstLastPara="0" vertOverflow="overflow" horzOverflow="overflow" vert="horz" wrap="square" lIns="91440" tIns="45720" rIns="91440" bIns="45720" numCol="1" spcCol="0" rtlCol="0" fromWordArt="0" anchor="t" anchorCtr="0" forceAA="0" compatLnSpc="1">
+                        <a:prstTxWarp prst="textNoShape">
+                          <a:avLst/>
+                        </a:prstTxWarp>
+                        <a:noAutofit/>
+                      </wps:bodyPr>
+                    </wps:wsp>
+                  </a:graphicData>
+                </a:graphic>
+                <wp14:sizeRelH relativeFrom="margin">
+                  <wp14:pctWidth>0</wp14:pctWidth>
+                </wp14:sizeRelH>
+                <wp14:sizeRelV relativeFrom="margin">
+                  <wp14:pctHeight>0</wp14:pctHeight>
+                </wp14:sizeRelV>
+              </wp:anchor>
+            </w:drawing>
+          </mc:Choice>
+          <mc:Fallback>
+            <w:pict>
+              <v:shape w14:anchorId="453868F7" id="Text Box 22" o:spid="_x0000_s1034" type="#_x0000_t202" style="position:absolute;margin-left:148.5pt;margin-top:119.3pt;width:72.75pt;height:32.25pt;z-index:251685888;visibility:visible;mso-wrap-style:square;mso-width-percent:0;mso-height-percent:0;mso-wrap-distance-left:9pt;mso-wrap-distance-top:0;mso-wrap-distance-right:9pt;mso-wrap-distance-bottom:0;mso-position-horizontal:absolute;mso-position-horizontal-relative:text;mso-position-vertical:absolute;mso-position-vertical-relative:text;mso-width-percent:0;mso-height-percent:0;mso-width-relative:margin;mso-height-relative:margin;v-text-anchor:top" o:gfxdata="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" fillcolor="white [3201]" strokeweight=".5pt">
+                <v:textbox>
+                  <w:txbxContent>
+                    <w:p>
+                      <w:pPr>
+                        <w:rPr>
+                          <w:sz w:val="18"/>
+                          <w:szCs w:val="18"/>
+                        </w:rPr>
+                      </w:pPr>
+                      <w:r>
+                        <w:rPr>
+                          <w:sz w:val="18"/>
+                          <w:szCs w:val="18"/>
+                        </w:rPr>
+                        <w:t>Integration and review.</w:t>
+                      </w:r>
+                    </w:p>
+                  </w:txbxContent>
+                </v:textbox>
+              </v:shape>
+            </w:pict>
+          </mc:Fallback>
+        </mc:AlternateContent>
+      </w:r>
+      <w:r>
+        <w:rPr>
+          <w:rFonts w:ascii="Calibri Light" w:hAnsi="Calibri Light"/>
+          <w:noProof/>
+          <w:szCs w:val="24"/>
+          <w:lang w:eastAsia="en-GB"/>
+        </w:rPr>
+        <w:drawing>
+          <wp:inline distT="0" distB="0" distL="0" distR="0">
+            <wp:extent cx="3609975" cy="2638425"/>
+            <wp:effectExtent l="0" t="0" r="9525" b="9525"/>
+            <wp:docPr id="12" name="Picture 12"/>
+            <wp:cNvGraphicFramePr>
+              <a:graphicFrameLocks xmlns:a="http://schemas.openxmlformats.org/drawingml/2006/main" noChangeAspect="1"/>
+            </wp:cNvGraphicFramePr>
+            <a:graphic xmlns:a="http://schemas.openxmlformats.org/drawingml/2006/main">
+              <a:graphicData uri="http://schemas.openxmlformats.org/drawingml/2006/picture">
+                <pic:pic xmlns:pic="http://schemas.openxmlformats.org/drawingml/2006/picture">
+                  <pic:nvPicPr>
+                    <pic:cNvPr id="12" name="10841199_10154882336085076_944479211_n.jpg"/>
+                    <pic:cNvPicPr/>
+                  </pic:nvPicPr>
+                  <pic:blipFill>
+                    <a:blip r:embed="rId9">
+                      <a:extLst>
+                        <a:ext uri="{28A0092B-C50C-407E-A947-70E740481C1C}">
+                          <a14:useLocalDpi xmlns:a14="http://schemas.microsoft.com/office/drawing/2010/main" val="0"/>
+                        </a:ext>
+                      </a:extLst>
+                    </a:blip>
+                    <a:stretch>
+                      <a:fillRect/>
+                    </a:stretch>
+                  </pic:blipFill>
+                  <pic:spPr>
+                    <a:xfrm>
+                      <a:off x="0" y="0"/>
+                      <a:ext cx="3609975" cy="2638425"/>
+                    </a:xfrm>
+                    <a:prstGeom prst="rect">
+                      <a:avLst/>
+                    </a:prstGeom>
+                  </pic:spPr>
+                </pic:pic>
+              </a:graphicData>
+            </a:graphic>
+          </wp:inline>
+        </w:drawing>
+      </w:r>
+    </w:p>
+    <w:p>
+      <w:pPr>
+        <w:pStyle w:val="Standard"/>
+        <w:rPr>
+          <w:rFonts w:ascii="Calibri Light" w:hAnsi="Calibri Light"/>
+          <w:szCs w:val="24"/>
+        </w:rPr>
+      </w:pPr>
+      <w:r>
+        <w:rPr>
+          <w:rFonts w:ascii="Calibri Light" w:hAnsi="Calibri Light"/>
+          <w:szCs w:val="24"/>
+        </w:rPr>
+        <w:t xml:space="preserve">Using this model has several advantages, one of which being that as this is a process of building and reviewing any errors or defects whether in design or implementation can be caught and tracked in the early </w:t>
+      </w:r>
+      <w:r>
+        <w:rPr>
+          <w:rFonts w:ascii="Calibri Light" w:hAnsi="Calibri Light"/>
+          <w:szCs w:val="24"/>
+        </w:rPr>
+        <w:t>development of the project, this avoids later larger issues.</w:t>
+      </w:r>
+      <w:r>
+        <w:rPr>
+          <w:rFonts w:ascii="Calibri Light" w:hAnsi="Calibri Light"/>
+          <w:szCs w:val="24"/>
+        </w:rPr>
+        <w:t xml:space="preserve"> There are also benefits such as being able to get team and customer feedback, constant reviewing of sections allows team members to collaborate efficiently with feedback on how to improve sections; also the customer gets regular sessions with the team in order to understand how the finished product will work and give feedback on functionality issues.</w:t>
+      </w:r>
+    </w:p>
+    <w:p>
+      <w:pPr>
+        <w:pStyle w:val="Standard"/>
+        <w:rPr>
+          <w:rFonts w:ascii="Calibri Light" w:hAnsi="Calibri Light"/>
+          <w:szCs w:val="24"/>
+        </w:rPr>
+      </w:pPr>
+      <w:r>
+        <w:rPr>
+          <w:rFonts w:ascii="Calibri Light" w:hAnsi="Calibri Light"/>
+          <w:szCs w:val="24"/>
+        </w:rPr>
+        <w:t>This model is the most efficient way of developing our project as it allows us to review on a regular basis to ensure that the development is continuing smoothly and that there are no mistakes in the project so far. This also means we can use earlier versions of the same code or documentation if something doesn’t go accordingly therefore avoiding major issues in later development. The reason we chose this model is that it co-insides with the design and implementation based development we feel works best in this sort of project and it allows us to review each section thoroughly before implementing it to the system which we believe is the most effective way of developing a system.</w:t>
+      </w:r>
+      <w:bookmarkStart w:id="5" w:name="_GoBack"/>
+      <w:bookmarkEnd w:id="5"/>
+    </w:p>
+    <w:p>
+      <w:pPr>
+        <w:pStyle w:val="Standard"/>
+        <w:rPr>
+          <w:rFonts w:ascii="Calibri Light" w:hAnsi="Calibri Light"/>
+          <w:szCs w:val="24"/>
+        </w:rPr>
+      </w:pPr>
     </w:p>
     <w:p>
       <w:pPr>
@@ -2569,11 +3369,11 @@
           <w:bCs/>
         </w:rPr>
       </w:pPr>
-      <w:bookmarkStart w:id="5" w:name="_Toc402467549"/>
+      <w:bookmarkStart w:id="6" w:name="_Toc402467549"/>
       <w:r>
         <w:t>2.1 Platforms</w:t>
       </w:r>
-      <w:bookmarkEnd w:id="5"/>
+      <w:bookmarkEnd w:id="6"/>
     </w:p>
     <w:p>
       <w:pPr>
@@ -2689,6 +3489,7 @@
           <w:bCs/>
           <w:szCs w:val="24"/>
         </w:rPr>
+        <w:lastRenderedPageBreak/>
         <w:t>MySQL</w:t>
       </w:r>
       <w:r>
@@ -2737,11 +3538,11 @@
       <w:pPr>
         <w:pStyle w:val="Heading2"/>
       </w:pPr>
-      <w:bookmarkStart w:id="6" w:name="_Toc402467550"/>
+      <w:bookmarkStart w:id="7" w:name="_Toc402467550"/>
       <w:r>
         <w:t>2.2 High Level Architecture</w:t>
       </w:r>
-      <w:bookmarkEnd w:id="6"/>
+      <w:bookmarkEnd w:id="7"/>
     </w:p>
     <w:p/>
     <w:p>
@@ -2895,7 +3696,7 @@
       <w:pPr>
         <w:pStyle w:val="Heading1"/>
       </w:pPr>
-      <w:bookmarkStart w:id="7" w:name="_Toc402467551"/>
+      <w:bookmarkStart w:id="8" w:name="_Toc402467551"/>
       <w:r>
         <w:t xml:space="preserve">3 </w:t>
       </w:r>
@@ -2905,7 +3706,7 @@
         </w:rPr>
         <w:t>Use-Case</w:t>
       </w:r>
-      <w:bookmarkEnd w:id="7"/>
+      <w:bookmarkEnd w:id="8"/>
     </w:p>
     <w:p>
       <w:pPr>
@@ -2923,14 +3724,14 @@
       <w:pPr>
         <w:pStyle w:val="Heading2"/>
       </w:pPr>
-      <w:bookmarkStart w:id="8" w:name="_Toc402467552"/>
+      <w:bookmarkStart w:id="9" w:name="_Toc402467552"/>
       <w:r>
         <w:rPr>
           <w:shd w:val="clear" w:color="auto" w:fill="FFFFFF"/>
         </w:rPr>
         <w:t>3.1 Use-Case Diagram</w:t>
       </w:r>
-      <w:bookmarkEnd w:id="8"/>
+      <w:bookmarkEnd w:id="9"/>
     </w:p>
     <w:p>
       <w:pPr>
@@ -2967,7 +3768,7 @@
                     <pic:cNvPicPr/>
                   </pic:nvPicPr>
                   <pic:blipFill>
-                    <a:blip r:embed="rId9">
+                    <a:blip r:embed="rId10">
                       <a:lum bright="-50000"/>
                       <a:alphaModFix/>
                     </a:blip>
@@ -3025,7 +3826,7 @@
           <w:shd w:val="clear" w:color="auto" w:fill="FFFFFF"/>
         </w:rPr>
       </w:pPr>
-      <w:bookmarkStart w:id="9" w:name="_Toc402467553"/>
+      <w:bookmarkStart w:id="10" w:name="_Toc402467553"/>
       <w:r>
         <w:rPr>
           <w:shd w:val="clear" w:color="auto" w:fill="FFFFFF"/>
@@ -3033,7 +3834,7 @@
         <w:lastRenderedPageBreak/>
         <w:t>3.2 Use-Case Descriptions</w:t>
       </w:r>
-      <w:bookmarkEnd w:id="9"/>
+      <w:bookmarkEnd w:id="10"/>
     </w:p>
     <w:p>
       <w:pPr>
@@ -3044,7 +3845,7 @@
           <w:shd w:val="clear" w:color="auto" w:fill="FFFFFF"/>
         </w:rPr>
       </w:pPr>
-      <w:bookmarkStart w:id="10" w:name="_Toc402467554"/>
+      <w:bookmarkStart w:id="11" w:name="_Toc402467554"/>
       <w:r>
         <w:rPr>
           <w:shd w:val="clear" w:color="auto" w:fill="FFFFFF"/>
@@ -3065,7 +3866,7 @@
         </w:rPr>
         <w:t>)</w:t>
       </w:r>
-      <w:bookmarkEnd w:id="10"/>
+      <w:bookmarkEnd w:id="11"/>
     </w:p>
     <w:tbl>
       <w:tblPr>
@@ -4367,7 +5168,7 @@
           <w:lang w:eastAsia="zh-CN" w:bidi="ta-IN"/>
         </w:rPr>
       </w:pPr>
-      <w:bookmarkStart w:id="11" w:name="_Toc402467555"/>
+      <w:bookmarkStart w:id="12" w:name="_Toc402467555"/>
       <w:r>
         <w:rPr>
           <w:rFonts w:eastAsia="Verdana"/>
@@ -4391,7 +5192,7 @@
         </w:rPr>
         <w:t>)</w:t>
       </w:r>
-      <w:bookmarkEnd w:id="11"/>
+      <w:bookmarkEnd w:id="12"/>
     </w:p>
     <w:p>
       <w:pPr>
@@ -5046,7 +5847,7 @@
           <w:shd w:val="clear" w:color="auto" w:fill="FFFFFF"/>
         </w:rPr>
       </w:pPr>
-      <w:bookmarkStart w:id="12" w:name="_Toc402467556"/>
+      <w:bookmarkStart w:id="13" w:name="_Toc402467556"/>
       <w:r>
         <w:rPr>
           <w:shd w:val="clear" w:color="auto" w:fill="FFFFFF"/>
@@ -5059,7 +5860,7 @@
         </w:rPr>
         <w:t>User interface design</w:t>
       </w:r>
-      <w:bookmarkEnd w:id="12"/>
+      <w:bookmarkEnd w:id="13"/>
     </w:p>
     <w:p>
       <w:pPr>
@@ -5073,7 +5874,7 @@
       <w:pPr>
         <w:pStyle w:val="Heading2"/>
       </w:pPr>
-      <w:bookmarkStart w:id="13" w:name="_Toc402467557"/>
+      <w:bookmarkStart w:id="14" w:name="_Toc402467557"/>
       <w:r>
         <w:rPr>
           <w:bCs/>
@@ -5089,7 +5890,7 @@
       <w:r>
         <w:t>)</w:t>
       </w:r>
-      <w:bookmarkEnd w:id="13"/>
+      <w:bookmarkEnd w:id="14"/>
     </w:p>
     <w:p>
       <w:pPr>
@@ -5135,7 +5936,7 @@
                     <pic:cNvPicPr/>
                   </pic:nvPicPr>
                   <pic:blipFill>
-                    <a:blip r:embed="rId10">
+                    <a:blip r:embed="rId11">
                       <a:lum bright="-50000"/>
                       <a:alphaModFix/>
                     </a:blip>
@@ -5333,7 +6134,7 @@
                     <pic:cNvPicPr/>
                   </pic:nvPicPr>
                   <pic:blipFill>
-                    <a:blip r:embed="rId11">
+                    <a:blip r:embed="rId12">
                       <a:lum bright="-50000"/>
                       <a:alphaModFix/>
                     </a:blip>
@@ -5391,7 +6192,7 @@
                     <pic:cNvPicPr/>
                   </pic:nvPicPr>
                   <pic:blipFill>
-                    <a:blip r:embed="rId12">
+                    <a:blip r:embed="rId13">
                       <a:lum bright="-50000"/>
                       <a:alphaModFix/>
                     </a:blip>
@@ -5539,7 +6340,7 @@
                     <pic:cNvPicPr/>
                   </pic:nvPicPr>
                   <pic:blipFill>
-                    <a:blip r:embed="rId13">
+                    <a:blip r:embed="rId14">
                       <a:lum bright="-50000"/>
                       <a:alphaModFix/>
                     </a:blip>
@@ -5688,7 +6489,7 @@
                     <pic:cNvPicPr/>
                   </pic:nvPicPr>
                   <pic:blipFill>
-                    <a:blip r:embed="rId14">
+                    <a:blip r:embed="rId15">
                       <a:lum bright="-50000"/>
                       <a:alphaModFix/>
                     </a:blip>
@@ -5852,7 +6653,7 @@
                     <pic:cNvPicPr/>
                   </pic:nvPicPr>
                   <pic:blipFill>
-                    <a:blip r:embed="rId15">
+                    <a:blip r:embed="rId16">
                       <a:lum bright="-50000"/>
                       <a:alphaModFix/>
                     </a:blip>
@@ -6052,7 +6853,7 @@
                     <pic:cNvPicPr/>
                   </pic:nvPicPr>
                   <pic:blipFill>
-                    <a:blip r:embed="rId16">
+                    <a:blip r:embed="rId17">
                       <a:lum bright="-50000"/>
                       <a:alphaModFix/>
                     </a:blip>
@@ -6190,7 +6991,7 @@
                     <pic:cNvPicPr/>
                   </pic:nvPicPr>
                   <pic:blipFill>
-                    <a:blip r:embed="rId17">
+                    <a:blip r:embed="rId18">
                       <a:lum bright="-50000"/>
                       <a:alphaModFix/>
                     </a:blip>
@@ -6357,7 +7158,7 @@
                     <pic:cNvPicPr/>
                   </pic:nvPicPr>
                   <pic:blipFill>
-                    <a:blip r:embed="rId18">
+                    <a:blip r:embed="rId19">
                       <a:lum bright="-50000"/>
                       <a:alphaModFix/>
                     </a:blip>
@@ -6508,7 +7309,7 @@
                     <pic:cNvPicPr/>
                   </pic:nvPicPr>
                   <pic:blipFill>
-                    <a:blip r:embed="rId19">
+                    <a:blip r:embed="rId20">
                       <a:lum bright="-50000"/>
                       <a:alphaModFix/>
                     </a:blip>
@@ -6614,7 +7415,7 @@
       <w:pPr>
         <w:pStyle w:val="Heading2"/>
       </w:pPr>
-      <w:bookmarkStart w:id="14" w:name="_Toc402467558"/>
+      <w:bookmarkStart w:id="15" w:name="_Toc402467558"/>
       <w:r>
         <w:rPr>
           <w:shd w:val="clear" w:color="auto" w:fill="FFFFFF"/>
@@ -6630,7 +7431,7 @@
       <w:r>
         <w:t>RPSR view)</w:t>
       </w:r>
-      <w:bookmarkEnd w:id="14"/>
+      <w:bookmarkEnd w:id="15"/>
     </w:p>
     <w:p>
       <w:pPr>
@@ -6850,7 +7651,7 @@
                     <pic:cNvPicPr/>
                   </pic:nvPicPr>
                   <pic:blipFill>
-                    <a:blip r:embed="rId20">
+                    <a:blip r:embed="rId21">
                       <a:lum bright="-50000"/>
                       <a:alphaModFix/>
                     </a:blip>
@@ -7071,7 +7872,7 @@
                     <pic:cNvPicPr/>
                   </pic:nvPicPr>
                   <pic:blipFill>
-                    <a:blip r:embed="rId21">
+                    <a:blip r:embed="rId22">
                       <a:lum bright="-50000"/>
                       <a:alphaModFix/>
                     </a:blip>
@@ -7230,7 +8031,7 @@
                     <pic:cNvPicPr/>
                   </pic:nvPicPr>
                   <pic:blipFill>
-                    <a:blip r:embed="rId22">
+                    <a:blip r:embed="rId23">
                       <a:lum bright="-50000"/>
                       <a:alphaModFix/>
                     </a:blip>
@@ -7500,7 +8301,7 @@
                     <pic:cNvPicPr/>
                   </pic:nvPicPr>
                   <pic:blipFill rotWithShape="1">
-                    <a:blip r:embed="rId23"/>
+                    <a:blip r:embed="rId24"/>
                     <a:srcRect r="17904"/>
                     <a:stretch/>
                   </pic:blipFill>
@@ -7567,7 +8368,7 @@
           <w:shd w:val="clear" w:color="auto" w:fill="FFFFFF"/>
         </w:rPr>
       </w:pPr>
-      <w:bookmarkStart w:id="15" w:name="_Toc402467559"/>
+      <w:bookmarkStart w:id="16" w:name="_Toc402467559"/>
       <w:r>
         <w:rPr>
           <w:shd w:val="clear" w:color="auto" w:fill="FFFFFF"/>
@@ -7581,20 +8382,20 @@
         </w:rPr>
         <w:t>Risk analysis</w:t>
       </w:r>
-      <w:bookmarkEnd w:id="15"/>
+      <w:bookmarkEnd w:id="16"/>
     </w:p>
     <w:p>
       <w:pPr>
         <w:pStyle w:val="Heading2"/>
       </w:pPr>
-      <w:bookmarkStart w:id="16" w:name="_Toc402467560"/>
+      <w:bookmarkStart w:id="17" w:name="_Toc402467560"/>
       <w:r>
         <w:t xml:space="preserve">6.1 </w:t>
       </w:r>
       <w:r>
         <w:t>Personnel risks</w:t>
       </w:r>
-      <w:bookmarkEnd w:id="16"/>
+      <w:bookmarkEnd w:id="17"/>
     </w:p>
     <w:p/>
     <w:tbl>
@@ -9103,11 +9904,11 @@
       <w:pPr>
         <w:pStyle w:val="Heading2"/>
       </w:pPr>
-      <w:bookmarkStart w:id="17" w:name="_Toc402467561"/>
+      <w:bookmarkStart w:id="18" w:name="_Toc402467561"/>
       <w:r>
         <w:t>6.2 Documentation Risks</w:t>
       </w:r>
-      <w:bookmarkEnd w:id="17"/>
+      <w:bookmarkEnd w:id="18"/>
     </w:p>
     <w:p>
       <w:pPr>
@@ -9807,16 +10608,14 @@
       <w:pPr>
         <w:pStyle w:val="Heading2"/>
       </w:pPr>
-      <w:bookmarkStart w:id="18" w:name="_Toc402467562"/>
+      <w:bookmarkStart w:id="19" w:name="_Toc402467562"/>
       <w:r>
         <w:t xml:space="preserve">6.3 </w:t>
       </w:r>
-      <w:bookmarkStart w:id="19" w:name="_GoBack"/>
+      <w:r>
+        <w:t>Code Risks</w:t>
+      </w:r>
       <w:bookmarkEnd w:id="19"/>
-      <w:r>
-        <w:t>Code Risks</w:t>
-      </w:r>
-      <w:bookmarkEnd w:id="18"/>
     </w:p>
     <w:p>
       <w:pPr>
@@ -12187,9 +12986,9 @@
       </w:pPr>
     </w:p>
     <w:sectPr>
-      <w:headerReference w:type="default" r:id="rId24"/>
-      <w:footerReference w:type="default" r:id="rId25"/>
-      <w:headerReference w:type="first" r:id="rId26"/>
+      <w:headerReference w:type="default" r:id="rId25"/>
+      <w:footerReference w:type="default" r:id="rId26"/>
+      <w:headerReference w:type="first" r:id="rId27"/>
       <w:pgSz w:w="11906" w:h="16838"/>
       <w:pgMar w:top="1440" w:right="1440" w:bottom="1440" w:left="1440" w:header="720" w:footer="720" w:gutter="0"/>
       <w:pgNumType w:start="0"/>
@@ -12273,7 +13072,7 @@
         <w:bCs/>
         <w:noProof/>
       </w:rPr>
-      <w:t>17</w:t>
+      <w:t>19</w:t>
     </w:r>
     <w:r>
       <w:rPr>
@@ -15674,7 +16473,7 @@
 </file>
 
 <file path=customXml/itemProps2.xml><?xml version="1.0" encoding="utf-8"?>
-<ds:datastoreItem xmlns:ds="http://schemas.openxmlformats.org/officeDocument/2006/customXml" ds:itemID="{2128FD2F-FDF0-4E21-833B-9AE9324292AE}">
+<ds:datastoreItem xmlns:ds="http://schemas.openxmlformats.org/officeDocument/2006/customXml" ds:itemID="{8CD7E48C-F159-4F11-BDF0-5A9D6EE34AF3}">
   <ds:schemaRefs>
     <ds:schemaRef ds:uri="http://schemas.openxmlformats.org/officeDocument/2006/bibliography"/>
   </ds:schemaRefs>

</xml_diff>

<commit_message>
forgot to update date in header
</commit_message>
<xml_diff>
--- a/docs/project plan/Group Project - Project Plan.docx
+++ b/docs/project plan/Group Project - Project Plan.docx
@@ -7231,7 +7231,7 @@
                   <wp:posOffset>38100</wp:posOffset>
                 </wp:positionH>
                 <wp:positionV relativeFrom="line">
-                  <wp:posOffset>828676</wp:posOffset>
+                  <wp:posOffset>828675</wp:posOffset>
                 </wp:positionV>
                 <wp:extent cx="838200" cy="342900"/>
                 <wp:effectExtent l="0" t="0" r="0" b="0"/>
@@ -7382,7 +7382,7 @@
                 <wp:positionV relativeFrom="line">
                   <wp:posOffset>825500</wp:posOffset>
                 </wp:positionV>
-                <wp:extent cx="828676" cy="0"/>
+                <wp:extent cx="828675" cy="0"/>
                 <wp:effectExtent l="0" t="0" r="0" b="0"/>
                 <wp:wrapNone/>
                 <wp:docPr id="1073741834" name="officeArt object"/>
@@ -7394,7 +7394,7 @@
                       <wps:spPr>
                         <a:xfrm>
                           <a:off x="0" y="0"/>
-                          <a:ext cx="828676" cy="0"/>
+                          <a:ext cx="828675" cy="0"/>
                         </a:xfrm>
                         <a:prstGeom prst="line">
                           <a:avLst/>
@@ -7454,7 +7454,7 @@
               <wp:anchor distT="152400" distB="152400" distL="152400" distR="152400" simplePos="0" relativeHeight="251675648" behindDoc="0" locked="0" layoutInCell="1" allowOverlap="1">
                 <wp:simplePos x="0" y="0"/>
                 <wp:positionH relativeFrom="column">
-                  <wp:posOffset>504824</wp:posOffset>
+                  <wp:posOffset>504823</wp:posOffset>
                 </wp:positionH>
                 <wp:positionV relativeFrom="line">
                   <wp:posOffset>486409</wp:posOffset>
@@ -7606,7 +7606,7 @@
                   <wp:posOffset>1323975</wp:posOffset>
                 </wp:positionH>
                 <wp:positionV relativeFrom="line">
-                  <wp:posOffset>991235</wp:posOffset>
+                  <wp:posOffset>991236</wp:posOffset>
                 </wp:positionV>
                 <wp:extent cx="971550" cy="400050"/>
                 <wp:effectExtent l="0" t="0" r="0" b="0"/>
@@ -11567,7 +11567,7 @@
               <wp:posOffset>-14035</wp:posOffset>
             </wp:positionH>
             <wp:positionV relativeFrom="line">
-              <wp:posOffset>115560</wp:posOffset>
+              <wp:posOffset>115561</wp:posOffset>
             </wp:positionV>
             <wp:extent cx="1733401" cy="2580116"/>
             <wp:effectExtent l="0" t="0" r="0" b="0"/>
@@ -11931,10 +11931,10 @@
           <wp:anchor distT="57150" distB="57150" distL="57150" distR="57150" simplePos="0" relativeHeight="251666432" behindDoc="0" locked="0" layoutInCell="1" allowOverlap="1">
             <wp:simplePos x="0" y="0"/>
             <wp:positionH relativeFrom="column">
-              <wp:posOffset>3075474</wp:posOffset>
+              <wp:posOffset>3075473</wp:posOffset>
             </wp:positionH>
             <wp:positionV relativeFrom="line">
-              <wp:posOffset>83876</wp:posOffset>
+              <wp:posOffset>83877</wp:posOffset>
             </wp:positionV>
             <wp:extent cx="1599477" cy="2489756"/>
             <wp:effectExtent l="0" t="0" r="0" b="0"/>
@@ -11987,7 +11987,7 @@
           <wp:anchor distT="57150" distB="57150" distL="57150" distR="57150" simplePos="0" relativeHeight="251665408" behindDoc="0" locked="0" layoutInCell="1" allowOverlap="1">
             <wp:simplePos x="0" y="0"/>
             <wp:positionH relativeFrom="column">
-              <wp:posOffset>4815724</wp:posOffset>
+              <wp:posOffset>4815723</wp:posOffset>
             </wp:positionH>
             <wp:positionV relativeFrom="line">
               <wp:posOffset>84600</wp:posOffset>
@@ -12182,10 +12182,10 @@
           <wp:anchor distT="57150" distB="57150" distL="57150" distR="57150" simplePos="0" relativeHeight="251671552" behindDoc="0" locked="0" layoutInCell="1" allowOverlap="1">
             <wp:simplePos x="0" y="0"/>
             <wp:positionH relativeFrom="column">
-              <wp:posOffset>-38879</wp:posOffset>
+              <wp:posOffset>-38880</wp:posOffset>
             </wp:positionH>
             <wp:positionV relativeFrom="line">
-              <wp:posOffset>173882</wp:posOffset>
+              <wp:posOffset>173881</wp:posOffset>
             </wp:positionV>
             <wp:extent cx="1831323" cy="2349358"/>
             <wp:effectExtent l="0" t="0" r="0" b="0"/>
@@ -12598,7 +12598,7 @@
           <wp:anchor distT="57150" distB="57150" distL="57150" distR="57150" simplePos="0" relativeHeight="251662336" behindDoc="0" locked="0" layoutInCell="1" allowOverlap="1">
             <wp:simplePos x="0" y="0"/>
             <wp:positionH relativeFrom="column">
-              <wp:posOffset>43195</wp:posOffset>
+              <wp:posOffset>43196</wp:posOffset>
             </wp:positionH>
             <wp:positionV relativeFrom="line">
               <wp:posOffset>0</wp:posOffset>
@@ -12902,10 +12902,10 @@
           <wp:anchor distT="57150" distB="57150" distL="57150" distR="57150" simplePos="0" relativeHeight="251663360" behindDoc="0" locked="0" layoutInCell="1" allowOverlap="1">
             <wp:simplePos x="0" y="0"/>
             <wp:positionH relativeFrom="column">
-              <wp:posOffset>4433404</wp:posOffset>
+              <wp:posOffset>4433403</wp:posOffset>
             </wp:positionH>
             <wp:positionV relativeFrom="line">
-              <wp:posOffset>161281</wp:posOffset>
+              <wp:posOffset>161280</wp:posOffset>
             </wp:positionV>
             <wp:extent cx="1715039" cy="2461318"/>
             <wp:effectExtent l="0" t="0" r="0" b="0"/>
@@ -13038,7 +13038,7 @@
               <wp:posOffset>57241</wp:posOffset>
             </wp:positionH>
             <wp:positionV relativeFrom="line">
-              <wp:posOffset>71276</wp:posOffset>
+              <wp:posOffset>71277</wp:posOffset>
             </wp:positionV>
             <wp:extent cx="2294997" cy="3308399"/>
             <wp:effectExtent l="0" t="0" r="0" b="0"/>
@@ -13821,10 +13821,10 @@
           <wp:anchor distT="57150" distB="57150" distL="57150" distR="57150" simplePos="0" relativeHeight="251669504" behindDoc="0" locked="0" layoutInCell="1" allowOverlap="1">
             <wp:simplePos x="0" y="0"/>
             <wp:positionH relativeFrom="column">
-              <wp:posOffset>78839</wp:posOffset>
+              <wp:posOffset>78838</wp:posOffset>
             </wp:positionH>
             <wp:positionV relativeFrom="line">
-              <wp:posOffset>11521</wp:posOffset>
+              <wp:posOffset>11520</wp:posOffset>
             </wp:positionV>
             <wp:extent cx="2061716" cy="3216238"/>
             <wp:effectExtent l="0" t="0" r="0" b="0"/>
@@ -17582,7 +17582,7 @@
           <w:shd w:val="clear" w:color="auto" w:fill="auto"/>
         </w:tblPrEx>
         <w:trPr>
-          <w:trHeight w:val="1954" w:hRule="atLeast"/>
+          <w:trHeight w:val="1953" w:hRule="atLeast"/>
         </w:trPr>
         <w:tc>
           <w:tcPr>
@@ -17958,7 +17958,7 @@
           <w:shd w:val="clear" w:color="auto" w:fill="auto"/>
         </w:tblPrEx>
         <w:trPr>
-          <w:trHeight w:val="1954" w:hRule="atLeast"/>
+          <w:trHeight w:val="1953" w:hRule="atLeast"/>
         </w:trPr>
         <w:tc>
           <w:tcPr>
@@ -21651,12 +21651,41 @@
           </w:tcPr>
           <w:p>
             <w:pPr>
-              <w:pStyle w:val="Text body"/>
-              <w:spacing w:line="276" w:lineRule="auto"/>
+              <w:keepNext w:val="0"/>
+              <w:keepLines w:val="0"/>
+              <w:pageBreakBefore w:val="0"/>
+              <w:widowControl w:val="1"/>
+              <w:shd w:val="clear" w:color="auto" w:fill="auto"/>
+              <w:suppressAutoHyphens w:val="0"/>
+              <w:bidi w:val="0"/>
+              <w:spacing w:before="0" w:after="0" w:line="276" w:lineRule="auto"/>
+              <w:ind w:left="0" w:right="0" w:firstLine="0"/>
+              <w:jc w:val="right"/>
+              <w:outlineLvl w:val="9"/>
+              <w:rPr>
+                <w:rtl w:val="0"/>
+              </w:rPr>
             </w:pPr>
             <w:r>
               <w:rPr>
-                <w:rFonts w:ascii="Trebuchet MS"/>
+                <w:rFonts w:ascii="Helvetica" w:cs="Arial Unicode MS" w:hAnsi="Arial Unicode MS" w:eastAsia="Arial Unicode MS"/>
+                <w:b w:val="0"/>
+                <w:bCs w:val="0"/>
+                <w:i w:val="0"/>
+                <w:iCs w:val="0"/>
+                <w:caps w:val="0"/>
+                <w:smallCaps w:val="0"/>
+                <w:strike w:val="0"/>
+                <w:dstrike w:val="0"/>
+                <w:outline w:val="0"/>
+                <w:color w:val="000000"/>
+                <w:spacing w:val="0"/>
+                <w:kern w:val="0"/>
+                <w:position w:val="0"/>
+                <w:sz w:val="20"/>
+                <w:szCs w:val="20"/>
+                <w:u w:val="none"/>
+                <w:vertAlign w:val="baseline"/>
                 <w:rtl w:val="0"/>
               </w:rPr>
               <w:t>9.0</w:t>
@@ -21683,12 +21712,12 @@
           </w:tcPr>
           <w:p>
             <w:pPr>
-              <w:pStyle w:val="Text body"/>
+              <w:pStyle w:val="Table Style 2"/>
               <w:spacing w:line="276" w:lineRule="auto"/>
             </w:pPr>
             <w:r>
               <w:rPr>
-                <w:rFonts w:ascii="Trebuchet MS"/>
+                <w:rFonts w:ascii="Helvetica"/>
                 <w:rtl w:val="0"/>
               </w:rPr>
               <w:t>21/1/15</w:t>
@@ -21715,12 +21744,12 @@
           </w:tcPr>
           <w:p>
             <w:pPr>
-              <w:pStyle w:val="Text body"/>
+              <w:pStyle w:val="Table Style 2"/>
               <w:spacing w:line="276" w:lineRule="auto"/>
             </w:pPr>
             <w:r>
               <w:rPr>
-                <w:rFonts w:ascii="Trebuchet MS"/>
+                <w:rFonts w:ascii="Helvetica"/>
                 <w:rtl w:val="0"/>
               </w:rPr>
               <w:t>Updated web UI to reflect changes to UI, improved some formatting</w:t>
@@ -21747,12 +21776,12 @@
           </w:tcPr>
           <w:p>
             <w:pPr>
-              <w:pStyle w:val="Text body"/>
+              <w:pStyle w:val="Table Style 2"/>
               <w:spacing w:line="276" w:lineRule="auto"/>
             </w:pPr>
             <w:r>
               <w:rPr>
-                <w:rFonts w:ascii="Trebuchet MS"/>
+                <w:rFonts w:ascii="Helvetica"/>
                 <w:rtl w:val="0"/>
               </w:rPr>
               <w:t>kpf</w:t>
@@ -21793,10 +21822,6 @@
   <w:p>
     <w:pPr>
       <w:pStyle w:val="footer"/>
-      <w:tabs>
-        <w:tab w:val="right" w:pos="9000"/>
-        <w:tab w:val="clear" w:pos="9026"/>
-      </w:tabs>
       <w:jc w:val="center"/>
       <w:rPr>
         <w:rFonts w:ascii="Calibri Light" w:cs="Calibri Light" w:hAnsi="Calibri Light" w:eastAsia="Calibri Light"/>
@@ -21864,10 +21889,6 @@
   <w:p>
     <w:pPr>
       <w:pStyle w:val="footer"/>
-      <w:tabs>
-        <w:tab w:val="right" w:pos="9000"/>
-        <w:tab w:val="clear" w:pos="9026"/>
-      </w:tabs>
     </w:pPr>
     <w:r>
       <w:rPr>
@@ -21914,21 +21935,30 @@
   <w:p>
     <w:pPr>
       <w:pStyle w:val="header"/>
-      <w:tabs>
-        <w:tab w:val="right" w:pos="9000"/>
-        <w:tab w:val="clear" w:pos="9026"/>
-      </w:tabs>
     </w:pPr>
     <w:r>
       <w:rPr>
-        <w:rFonts w:ascii="Trebuchet MS"/>
+        <w:rFonts w:ascii="Calibri" w:cs="Calibri" w:hAnsi="Calibri" w:eastAsia="Calibri"/>
+        <w:rtl w:val="0"/>
+      </w:rPr>
+      <w:t>21/1/2015</w:t>
+    </w:r>
+    <w:r>
+      <w:rPr>
+        <w:rFonts w:ascii="Calibri" w:cs="Calibri" w:hAnsi="Calibri" w:eastAsia="Calibri"/>
+        <w:rtl w:val="0"/>
+      </w:rPr>
+      <w:tab/>
+      <w:tab/>
+      <w:t>v</w:t>
+    </w:r>
+    <w:r>
+      <w:rPr>
+        <w:rFonts w:ascii="Calibri" w:cs="Calibri" w:hAnsi="Calibri" w:eastAsia="Calibri"/>
         <w:rtl w:val="0"/>
         <w:lang w:val="en-US"/>
       </w:rPr>
-      <w:t>30/10/2014</w:t>
-      <w:tab/>
-      <w:tab/>
-      <w:t>v</w:t>
+      <w:t>9</w:t>
     </w:r>
     <w:r>
       <w:rPr>
@@ -21936,7 +21966,7 @@
         <w:rtl w:val="0"/>
         <w:lang w:val="en-US"/>
       </w:rPr>
-      <w:t>8.0_final</w:t>
+      <w:t>.0_final</w:t>
     </w:r>
   </w:p>
 </w:hdr>
@@ -21947,10 +21977,6 @@
   <w:p>
     <w:pPr>
       <w:pStyle w:val="footer"/>
-      <w:tabs>
-        <w:tab w:val="right" w:pos="9000"/>
-        <w:tab w:val="clear" w:pos="9026"/>
-      </w:tabs>
       <w:rPr>
         <w:rFonts w:ascii="Calibri Light" w:cs="Calibri Light" w:hAnsi="Calibri Light" w:eastAsia="Calibri Light"/>
         <w:rtl w:val="0"/>
@@ -21958,11 +21984,16 @@
     </w:pPr>
     <w:r>
       <w:rPr>
-        <w:rFonts w:ascii="Trebuchet MS"/>
+        <w:rFonts w:ascii="Calibri" w:cs="Calibri" w:hAnsi="Calibri" w:eastAsia="Calibri"/>
         <w:rtl w:val="0"/>
         <w:lang w:val="en-US"/>
       </w:rPr>
-      <w:t>30/10/2014</w:t>
+      <w:t>21/1/2015</w:t>
+    </w:r>
+    <w:r>
+      <w:rPr>
+        <w:rtl w:val="0"/>
+      </w:rPr>
       <w:tab/>
     </w:r>
     <w:r>
@@ -21991,7 +22022,7 @@
     </w:r>
     <w:r>
       <w:rPr>
-        <w:rFonts w:ascii="Trebuchet MS"/>
+        <w:rFonts w:ascii="Calibri" w:cs="Calibri" w:hAnsi="Calibri" w:eastAsia="Calibri"/>
         <w:rtl w:val="0"/>
       </w:rPr>
       <w:tab/>
@@ -21999,11 +22030,19 @@
     </w:r>
     <w:r>
       <w:rPr>
+        <w:rFonts w:ascii="Calibri" w:cs="Calibri" w:hAnsi="Calibri" w:eastAsia="Calibri"/>
+        <w:rtl w:val="0"/>
+        <w:lang w:val="en-US"/>
+      </w:rPr>
+      <w:t>9</w:t>
+    </w:r>
+    <w:r>
+      <w:rPr>
         <w:rFonts w:ascii="Calibri Light" w:cs="Calibri Light" w:hAnsi="Calibri Light" w:eastAsia="Calibri Light"/>
         <w:rtl w:val="0"/>
         <w:lang w:val="en-US"/>
       </w:rPr>
-      <w:t>8.0_final</w:t>
+      <w:t>.0_final</w:t>
     </w:r>
   </w:p>
 </w:hdr>
@@ -25833,7 +25872,7 @@
       <w:shd w:val="clear" w:color="auto" w:fill="auto"/>
       <w:tabs>
         <w:tab w:val="center" w:pos="4513"/>
-        <w:tab w:val="right" w:pos="9026"/>
+        <w:tab w:val="right" w:pos="9000"/>
       </w:tabs>
       <w:suppressAutoHyphens w:val="1"/>
       <w:bidi w:val="0"/>
@@ -25875,7 +25914,7 @@
       <w:shd w:val="clear" w:color="auto" w:fill="auto"/>
       <w:tabs>
         <w:tab w:val="center" w:pos="4513"/>
-        <w:tab w:val="right" w:pos="9026"/>
+        <w:tab w:val="right" w:pos="9000"/>
       </w:tabs>
       <w:suppressAutoHyphens w:val="1"/>
       <w:bidi w:val="0"/>
@@ -26480,6 +26519,43 @@
       <w:u w:val="none" w:color="000000"/>
       <w:vertAlign w:val="baseline"/>
       <w:lang w:val="en-US"/>
+    </w:rPr>
+  </w:style>
+  <w:style w:type="paragraph" w:styleId="Table Style 2">
+    <w:name w:val="Table Style 2"/>
+    <w:next w:val="Table Style 2"/>
+    <w:pPr>
+      <w:keepNext w:val="0"/>
+      <w:keepLines w:val="0"/>
+      <w:pageBreakBefore w:val="0"/>
+      <w:widowControl w:val="1"/>
+      <w:shd w:val="clear" w:color="auto" w:fill="auto"/>
+      <w:suppressAutoHyphens w:val="0"/>
+      <w:bidi w:val="0"/>
+      <w:spacing w:before="0" w:after="0" w:line="240" w:lineRule="auto"/>
+      <w:ind w:left="0" w:right="0" w:firstLine="0"/>
+      <w:jc w:val="left"/>
+      <w:outlineLvl w:val="9"/>
+    </w:pPr>
+    <w:rPr>
+      <w:rFonts w:ascii="Helvetica" w:cs="Helvetica" w:hAnsi="Helvetica" w:eastAsia="Helvetica"/>
+      <w:b w:val="0"/>
+      <w:bCs w:val="0"/>
+      <w:i w:val="0"/>
+      <w:iCs w:val="0"/>
+      <w:caps w:val="0"/>
+      <w:smallCaps w:val="0"/>
+      <w:strike w:val="0"/>
+      <w:dstrike w:val="0"/>
+      <w:outline w:val="0"/>
+      <w:color w:val="000000"/>
+      <w:spacing w:val="0"/>
+      <w:kern w:val="0"/>
+      <w:position w:val="0"/>
+      <w:sz w:val="20"/>
+      <w:szCs w:val="20"/>
+      <w:u w:val="none"/>
+      <w:vertAlign w:val="baseline"/>
     </w:rPr>
   </w:style>
 </w:styles>

</xml_diff>

<commit_message>
last thing I forgot to update I swear
</commit_message>
<xml_diff>
--- a/docs/project plan/Group Project - Project Plan.docx
+++ b/docs/project plan/Group Project - Project Plan.docx
@@ -7225,7 +7225,7 @@
         <mc:AlternateContent>
           <mc:Choice Requires="wpg">
             <w:drawing>
-              <wp:anchor distT="152400" distB="152400" distL="152400" distR="152400" simplePos="0" relativeHeight="251674624" behindDoc="0" locked="0" layoutInCell="1" allowOverlap="1">
+              <wp:anchor distT="152400" distB="152400" distL="152400" distR="152400" simplePos="0" relativeHeight="251673600" behindDoc="0" locked="0" layoutInCell="1" allowOverlap="1">
                 <wp:simplePos x="0" y="0"/>
                 <wp:positionH relativeFrom="column">
                   <wp:posOffset>38100</wp:posOffset>
@@ -7332,7 +7332,7 @@
           </mc:Choice>
           <mc:Fallback>
             <w:pict>
-              <v:group id="_x0000_s1032" style="visibility:visible;position:absolute;margin-left:3.0pt;margin-top:65.3pt;width:66.0pt;height:27.0pt;z-index:251674624;mso-position-horizontal:absolute;mso-position-horizontal-relative:text;mso-position-vertical:absolute;mso-position-vertical-relative:line;mso-wrap-distance-left:12.0pt;mso-wrap-distance-top:12.0pt;mso-wrap-distance-right:12.0pt;mso-wrap-distance-bottom:12.0pt;" coordorigin="0,0" coordsize="838200,342900">
+              <v:group id="_x0000_s1032" style="visibility:visible;position:absolute;margin-left:3.0pt;margin-top:65.3pt;width:66.0pt;height:27.0pt;z-index:251673600;mso-position-horizontal:absolute;mso-position-horizontal-relative:text;mso-position-vertical:absolute;mso-position-vertical-relative:line;mso-wrap-distance-left:12.0pt;mso-wrap-distance-top:12.0pt;mso-wrap-distance-right:12.0pt;mso-wrap-distance-bottom:12.0pt;" coordorigin="0,0" coordsize="838200,342900">
                 <w10:wrap type="through" side="bothSides" anchorx="text"/>
                 <v:rect id="_x0000_s1033" style="position:absolute;left:0;top:0;width:838200;height:342900;">
                   <v:fill color="#FFFFFF" opacity="100.0%" type="solid"/>
@@ -7374,7 +7374,7 @@
         <mc:AlternateContent>
           <mc:Choice Requires="wps">
             <w:drawing>
-              <wp:anchor distT="0" distB="0" distL="0" distR="0" simplePos="0" relativeHeight="251673600" behindDoc="0" locked="0" layoutInCell="1" allowOverlap="1">
+              <wp:anchor distT="0" distB="0" distL="0" distR="0" simplePos="0" relativeHeight="251672576" behindDoc="0" locked="0" layoutInCell="1" allowOverlap="1">
                 <wp:simplePos x="0" y="0"/>
                 <wp:positionH relativeFrom="column">
                   <wp:posOffset>31750</wp:posOffset>
@@ -7418,7 +7418,7 @@
           </mc:Choice>
           <mc:Fallback>
             <w:pict>
-              <v:line id="_x0000_s1035" style="visibility:visible;position:absolute;margin-left:2.5pt;margin-top:65.0pt;width:65.2pt;height:0.0pt;z-index:251673600;mso-position-horizontal:absolute;mso-position-horizontal-relative:text;mso-position-vertical:absolute;mso-position-vertical-relative:line;mso-wrap-distance-left:0.0pt;mso-wrap-distance-top:0.0pt;mso-wrap-distance-right:0.0pt;mso-wrap-distance-bottom:0.0pt;">
+              <v:line id="_x0000_s1035" style="visibility:visible;position:absolute;margin-left:2.5pt;margin-top:65.0pt;width:65.2pt;height:0.0pt;z-index:251672576;mso-position-horizontal:absolute;mso-position-horizontal-relative:text;mso-position-vertical:absolute;mso-position-vertical-relative:line;mso-wrap-distance-left:0.0pt;mso-wrap-distance-top:0.0pt;mso-wrap-distance-right:0.0pt;mso-wrap-distance-bottom:0.0pt;">
                 <v:fill on="f"/>
                 <v:stroke filltype="solid" color="#000000" opacity="100.0%" weight="0.5pt" dashstyle="solid" endcap="flat" miterlimit="800.0%" joinstyle="miter" linestyle="single" startarrow="none" startarrowwidth="medium" startarrowlength="medium" endarrow="none" endarrowwidth="medium" endarrowlength="medium"/>
                 <w10:wrap type="none" side="bothSides" anchorx="text"/>
@@ -7451,7 +7451,7 @@
         <mc:AlternateContent>
           <mc:Choice Requires="wpg">
             <w:drawing>
-              <wp:anchor distT="152400" distB="152400" distL="152400" distR="152400" simplePos="0" relativeHeight="251675648" behindDoc="0" locked="0" layoutInCell="1" allowOverlap="1">
+              <wp:anchor distT="152400" distB="152400" distL="152400" distR="152400" simplePos="0" relativeHeight="251674624" behindDoc="0" locked="0" layoutInCell="1" allowOverlap="1">
                 <wp:simplePos x="0" y="0"/>
                 <wp:positionH relativeFrom="column">
                   <wp:posOffset>504823</wp:posOffset>
@@ -7558,7 +7558,7 @@
           </mc:Choice>
           <mc:Fallback>
             <w:pict>
-              <v:group id="_x0000_s1036" style="visibility:visible;position:absolute;margin-left:39.7pt;margin-top:38.3pt;width:75.8pt;height:32.2pt;z-index:251675648;mso-position-horizontal:absolute;mso-position-horizontal-relative:text;mso-position-vertical:absolute;mso-position-vertical-relative:line;mso-wrap-distance-left:12.0pt;mso-wrap-distance-top:12.0pt;mso-wrap-distance-right:12.0pt;mso-wrap-distance-bottom:12.0pt;" coordorigin="0,0" coordsize="962025,409575">
+              <v:group id="_x0000_s1036" style="visibility:visible;position:absolute;margin-left:39.7pt;margin-top:38.3pt;width:75.8pt;height:32.2pt;z-index:251674624;mso-position-horizontal:absolute;mso-position-horizontal-relative:text;mso-position-vertical:absolute;mso-position-vertical-relative:line;mso-wrap-distance-left:12.0pt;mso-wrap-distance-top:12.0pt;mso-wrap-distance-right:12.0pt;mso-wrap-distance-bottom:12.0pt;" coordorigin="0,0" coordsize="962025,409575">
                 <w10:wrap type="through" side="bothSides" anchorx="text"/>
                 <v:rect id="_x0000_s1037" style="position:absolute;left:0;top:0;width:962025;height:409575;">
                   <v:fill color="#FFFFFF" opacity="100.0%" type="solid"/>
@@ -7600,7 +7600,7 @@
         <mc:AlternateContent>
           <mc:Choice Requires="wpg">
             <w:drawing>
-              <wp:anchor distT="152400" distB="152400" distL="152400" distR="152400" simplePos="0" relativeHeight="251676672" behindDoc="0" locked="0" layoutInCell="1" allowOverlap="1">
+              <wp:anchor distT="152400" distB="152400" distL="152400" distR="152400" simplePos="0" relativeHeight="251675648" behindDoc="0" locked="0" layoutInCell="1" allowOverlap="1">
                 <wp:simplePos x="0" y="0"/>
                 <wp:positionH relativeFrom="column">
                   <wp:posOffset>1323975</wp:posOffset>
@@ -7707,7 +7707,7 @@
           </mc:Choice>
           <mc:Fallback>
             <w:pict>
-              <v:group id="_x0000_s1039" style="visibility:visible;position:absolute;margin-left:104.2pt;margin-top:78.1pt;width:76.5pt;height:31.5pt;z-index:251676672;mso-position-horizontal:absolute;mso-position-horizontal-relative:text;mso-position-vertical:absolute;mso-position-vertical-relative:line;mso-wrap-distance-left:12.0pt;mso-wrap-distance-top:12.0pt;mso-wrap-distance-right:12.0pt;mso-wrap-distance-bottom:12.0pt;" coordorigin="0,0" coordsize="971550,400050">
+              <v:group id="_x0000_s1039" style="visibility:visible;position:absolute;margin-left:104.2pt;margin-top:78.1pt;width:76.5pt;height:31.5pt;z-index:251675648;mso-position-horizontal:absolute;mso-position-horizontal-relative:text;mso-position-vertical:absolute;mso-position-vertical-relative:line;mso-wrap-distance-left:12.0pt;mso-wrap-distance-top:12.0pt;mso-wrap-distance-right:12.0pt;mso-wrap-distance-bottom:12.0pt;" coordorigin="0,0" coordsize="971550,400050">
                 <w10:wrap type="through" side="bothSides" anchorx="text"/>
                 <v:rect id="_x0000_s1040" style="position:absolute;left:0;top:0;width:971550;height:400050;">
                   <v:fill color="#FFFFFF" opacity="100.0%" type="solid"/>
@@ -7749,7 +7749,7 @@
         <mc:AlternateContent>
           <mc:Choice Requires="wpg">
             <w:drawing>
-              <wp:anchor distT="152400" distB="152400" distL="152400" distR="152400" simplePos="0" relativeHeight="251678720" behindDoc="0" locked="0" layoutInCell="1" allowOverlap="1">
+              <wp:anchor distT="152400" distB="152400" distL="152400" distR="152400" simplePos="0" relativeHeight="251677696" behindDoc="0" locked="0" layoutInCell="1" allowOverlap="1">
                 <wp:simplePos x="0" y="0"/>
                 <wp:positionH relativeFrom="column">
                   <wp:posOffset>2647950</wp:posOffset>
@@ -7856,7 +7856,7 @@
           </mc:Choice>
           <mc:Fallback>
             <w:pict>
-              <v:group id="_x0000_s1042" style="visibility:visible;position:absolute;margin-left:208.5pt;margin-top:161.3pt;width:67.5pt;height:33.0pt;z-index:251678720;mso-position-horizontal:absolute;mso-position-horizontal-relative:text;mso-position-vertical:absolute;mso-position-vertical-relative:line;mso-wrap-distance-left:12.0pt;mso-wrap-distance-top:12.0pt;mso-wrap-distance-right:12.0pt;mso-wrap-distance-bottom:12.0pt;" coordorigin="0,0" coordsize="857250,419100">
+              <v:group id="_x0000_s1042" style="visibility:visible;position:absolute;margin-left:208.5pt;margin-top:161.3pt;width:67.5pt;height:33.0pt;z-index:251677696;mso-position-horizontal:absolute;mso-position-horizontal-relative:text;mso-position-vertical:absolute;mso-position-vertical-relative:line;mso-wrap-distance-left:12.0pt;mso-wrap-distance-top:12.0pt;mso-wrap-distance-right:12.0pt;mso-wrap-distance-bottom:12.0pt;" coordorigin="0,0" coordsize="857250,419100">
                 <w10:wrap type="through" side="bothSides" anchorx="text"/>
                 <v:rect id="_x0000_s1043" style="position:absolute;left:0;top:0;width:857250;height:419100;">
                   <v:fill color="#FFFFFF" opacity="100.0%" type="solid"/>
@@ -7898,7 +7898,7 @@
         <mc:AlternateContent>
           <mc:Choice Requires="wpg">
             <w:drawing>
-              <wp:anchor distT="152400" distB="152400" distL="152400" distR="152400" simplePos="0" relativeHeight="251677696" behindDoc="0" locked="0" layoutInCell="1" allowOverlap="1">
+              <wp:anchor distT="152400" distB="152400" distL="152400" distR="152400" simplePos="0" relativeHeight="251676672" behindDoc="0" locked="0" layoutInCell="1" allowOverlap="1">
                 <wp:simplePos x="0" y="0"/>
                 <wp:positionH relativeFrom="column">
                   <wp:posOffset>1885950</wp:posOffset>
@@ -8005,7 +8005,7 @@
           </mc:Choice>
           <mc:Fallback>
             <w:pict>
-              <v:group id="_x0000_s1045" style="visibility:visible;position:absolute;margin-left:148.5pt;margin-top:119.3pt;width:72.8pt;height:32.2pt;z-index:251677696;mso-position-horizontal:absolute;mso-position-horizontal-relative:text;mso-position-vertical:absolute;mso-position-vertical-relative:line;mso-wrap-distance-left:12.0pt;mso-wrap-distance-top:12.0pt;mso-wrap-distance-right:12.0pt;mso-wrap-distance-bottom:12.0pt;" coordorigin="0,0" coordsize="923925,409575">
+              <v:group id="_x0000_s1045" style="visibility:visible;position:absolute;margin-left:148.5pt;margin-top:119.3pt;width:72.8pt;height:32.2pt;z-index:251676672;mso-position-horizontal:absolute;mso-position-horizontal-relative:text;mso-position-vertical:absolute;mso-position-vertical-relative:line;mso-wrap-distance-left:12.0pt;mso-wrap-distance-top:12.0pt;mso-wrap-distance-right:12.0pt;mso-wrap-distance-bottom:12.0pt;" coordorigin="0,0" coordsize="923925,409575">
                 <w10:wrap type="through" side="bothSides" anchorx="text"/>
                 <v:rect id="_x0000_s1046" style="position:absolute;left:0;top:0;width:923925;height:409575;">
                   <v:fill color="#FFFFFF" opacity="100.0%" type="solid"/>
@@ -14223,7 +14223,7 @@
           <w:rtl w:val="0"/>
         </w:rPr>
         <w:drawing>
-          <wp:anchor distT="152400" distB="152400" distL="152400" distR="152400" simplePos="0" relativeHeight="251681792" behindDoc="0" locked="0" layoutInCell="1" allowOverlap="1">
+          <wp:anchor distT="152400" distB="152400" distL="152400" distR="152400" simplePos="0" relativeHeight="251680768" behindDoc="0" locked="0" layoutInCell="1" allowOverlap="1">
             <wp:simplePos x="0" y="0"/>
             <wp:positionH relativeFrom="margin">
               <wp:posOffset>-6350</wp:posOffset>
@@ -14386,24 +14386,24 @@
           <w:rtl w:val="0"/>
         </w:rPr>
         <w:drawing>
-          <wp:anchor distT="57150" distB="57150" distL="57150" distR="57150" simplePos="0" relativeHeight="251672576" behindDoc="0" locked="0" layoutInCell="1" allowOverlap="1">
+          <wp:anchor distT="152400" distB="152400" distL="152400" distR="152400" simplePos="0" relativeHeight="251681792" behindDoc="0" locked="0" layoutInCell="1" allowOverlap="1">
             <wp:simplePos x="0" y="0"/>
             <wp:positionH relativeFrom="margin">
-              <wp:posOffset>-42840</wp:posOffset>
+              <wp:posOffset>-6349</wp:posOffset>
             </wp:positionH>
             <wp:positionV relativeFrom="line">
-              <wp:posOffset>350353</wp:posOffset>
+              <wp:posOffset>211613</wp:posOffset>
             </wp:positionV>
-            <wp:extent cx="5800681" cy="2600281"/>
+            <wp:extent cx="5727700" cy="1575826"/>
             <wp:effectExtent l="0" t="0" r="0" b="0"/>
-            <wp:wrapSquare wrapText="bothSides" distL="57150" distR="57150" distT="57150" distB="57150"/>
+            <wp:wrapTopAndBottom distT="152400" distB="152400"/>
             <wp:docPr id="1073741860" name="officeArt object"/>
             <wp:cNvGraphicFramePr/>
             <a:graphic xmlns:a="http://schemas.openxmlformats.org/drawingml/2006/main">
               <a:graphicData uri="http://schemas.openxmlformats.org/drawingml/2006/picture">
                 <pic:pic xmlns:pic="http://schemas.openxmlformats.org/drawingml/2006/picture">
                   <pic:nvPicPr>
-                    <pic:cNvPr id="1073741860" name="image13.png"/>
+                    <pic:cNvPr id="1073741860" name="edit view.png"/>
                     <pic:cNvPicPr/>
                   </pic:nvPicPr>
                   <pic:blipFill>
@@ -14417,7 +14417,7 @@
                   <pic:spPr>
                     <a:xfrm>
                       <a:off x="0" y="0"/>
-                      <a:ext cx="5800681" cy="2600281"/>
+                      <a:ext cx="5727700" cy="1575826"/>
                     </a:xfrm>
                     <a:prstGeom prst="rect">
                       <a:avLst/>
@@ -14555,7 +14555,7 @@
           <w:rtl w:val="0"/>
         </w:rPr>
         <w:drawing>
-          <wp:anchor distT="152400" distB="152400" distL="152400" distR="152400" simplePos="0" relativeHeight="251679744" behindDoc="0" locked="0" layoutInCell="1" allowOverlap="1">
+          <wp:anchor distT="152400" distB="152400" distL="152400" distR="152400" simplePos="0" relativeHeight="251678720" behindDoc="0" locked="0" layoutInCell="1" allowOverlap="1">
             <wp:simplePos x="0" y="0"/>
             <wp:positionH relativeFrom="margin">
               <wp:posOffset>-6350</wp:posOffset>
@@ -14747,7 +14747,7 @@
           <w:rtl w:val="0"/>
         </w:rPr>
         <w:drawing>
-          <wp:anchor distT="152400" distB="152400" distL="152400" distR="152400" simplePos="0" relativeHeight="251680768" behindDoc="0" locked="0" layoutInCell="1" allowOverlap="1">
+          <wp:anchor distT="152400" distB="152400" distL="152400" distR="152400" simplePos="0" relativeHeight="251679744" behindDoc="0" locked="0" layoutInCell="1" allowOverlap="1">
             <wp:simplePos x="0" y="0"/>
             <wp:positionH relativeFrom="margin">
               <wp:posOffset>-6349</wp:posOffset>

</xml_diff>